<commit_message>
leetcode problem - student and examination
</commit_message>
<xml_diff>
--- a/leetcode/leetcode_problems.docx
+++ b/leetcode/leetcode_problems.docx
@@ -208,6 +208,27 @@
             <w:szCs w:val="24"/>
           </w:rPr>
           <w:t>Employees Whose Manager Left the Company</w:t>
+        </w:r>
+      </w:hyperlink>
+    </w:p>
+    <w:p>
+      <w:pPr>
+        <w:rPr>
+          <w:rStyle w:val="Hyperlink"/>
+          <w:rFonts w:ascii="Aptos" w:hAnsi="Aptos"/>
+          <w:sz w:val="24"/>
+          <w:szCs w:val="24"/>
+        </w:rPr>
+      </w:pPr>
+      <w:hyperlink r:id="rId14" w:history="1">
+        <w:r>
+          <w:rPr>
+            <w:rStyle w:val="Hyperlink"/>
+            <w:rFonts w:ascii="Aptos" w:hAnsi="Aptos"/>
+            <w:sz w:val="24"/>
+            <w:szCs w:val="24"/>
+          </w:rPr>
+          <w:t>Students and Examinations</w:t>
         </w:r>
       </w:hyperlink>
     </w:p>

</xml_diff>

<commit_message>
leetcode problem - employee bonus
</commit_message>
<xml_diff>
--- a/leetcode/leetcode_problems.docx
+++ b/leetcode/leetcode_problems.docx
@@ -229,6 +229,27 @@
             <w:szCs w:val="24"/>
           </w:rPr>
           <w:t>Students and Examinations</w:t>
+        </w:r>
+      </w:hyperlink>
+    </w:p>
+    <w:p>
+      <w:pPr>
+        <w:rPr>
+          <w:rStyle w:val="Hyperlink"/>
+          <w:rFonts w:ascii="Aptos" w:hAnsi="Aptos"/>
+          <w:sz w:val="24"/>
+          <w:szCs w:val="24"/>
+        </w:rPr>
+      </w:pPr>
+      <w:hyperlink r:id="rId15" w:history="1">
+        <w:r>
+          <w:rPr>
+            <w:rStyle w:val="Hyperlink"/>
+            <w:rFonts w:ascii="Aptos" w:hAnsi="Aptos"/>
+            <w:sz w:val="24"/>
+            <w:szCs w:val="24"/>
+          </w:rPr>
+          <w:t>Employee Bonus</w:t>
         </w:r>
       </w:hyperlink>
     </w:p>

</xml_diff>

<commit_message>
leetcode problem - Percentage of Users attended a contest
</commit_message>
<xml_diff>
--- a/leetcode/leetcode_problems.docx
+++ b/leetcode/leetcode_problems.docx
@@ -250,6 +250,27 @@
             <w:szCs w:val="24"/>
           </w:rPr>
           <w:t>Employee Bonus</w:t>
+        </w:r>
+      </w:hyperlink>
+    </w:p>
+    <w:p>
+      <w:pPr>
+        <w:rPr>
+          <w:rStyle w:val="Hyperlink"/>
+          <w:rFonts w:ascii="Aptos" w:hAnsi="Aptos"/>
+          <w:sz w:val="24"/>
+          <w:szCs w:val="24"/>
+        </w:rPr>
+      </w:pPr>
+      <w:hyperlink r:id="rId16" w:history="1">
+        <w:r>
+          <w:rPr>
+            <w:rStyle w:val="Hyperlink"/>
+            <w:rFonts w:ascii="Aptos" w:hAnsi="Aptos"/>
+            <w:sz w:val="24"/>
+            <w:szCs w:val="24"/>
+          </w:rPr>
+          <w:t>Percentage of Users attended a contest</w:t>
         </w:r>
       </w:hyperlink>
     </w:p>

</xml_diff>

<commit_message>
leetcode problem - monthly transactions 1
</commit_message>
<xml_diff>
--- a/leetcode/leetcode_problems.docx
+++ b/leetcode/leetcode_problems.docx
@@ -271,6 +271,63 @@
             <w:szCs w:val="24"/>
           </w:rPr>
           <w:t>Percentage of Users attended a contest</w:t>
+        </w:r>
+      </w:hyperlink>
+    </w:p>
+    <w:p>
+      <w:pPr>
+        <w:rPr>
+          <w:rStyle w:val="Hyperlink"/>
+          <w:rFonts w:ascii="Aptos" w:hAnsi="Aptos"/>
+          <w:sz w:val="24"/>
+          <w:szCs w:val="24"/>
+        </w:rPr>
+      </w:pPr>
+      <w:hyperlink r:id="rId17" w:history="1">
+        <w:r>
+          <w:rPr>
+            <w:rStyle w:val="Hyperlink"/>
+            <w:rFonts w:ascii="Aptos" w:hAnsi="Aptos"/>
+            <w:sz w:val="24"/>
+            <w:szCs w:val="24"/>
+          </w:rPr>
+          <w:t>M</w:t>
+        </w:r>
+        <w:r>
+          <w:rPr>
+            <w:rStyle w:val="Hyperlink"/>
+            <w:rFonts w:ascii="Aptos" w:hAnsi="Aptos"/>
+            <w:sz w:val="24"/>
+            <w:szCs w:val="24"/>
+          </w:rPr>
+          <w:t>onthly</w:t>
+        </w:r>
+        <w:r>
+          <w:rPr>
+            <w:rStyle w:val="Hyperlink"/>
+            <w:rFonts w:ascii="Aptos" w:hAnsi="Aptos"/>
+            <w:sz w:val="24"/>
+            <w:szCs w:val="24"/>
+          </w:rPr>
+          <w:t xml:space="preserve"> T</w:t>
+        </w:r>
+        <w:r>
+          <w:rPr>
+            <w:rStyle w:val="Hyperlink"/>
+            <w:rFonts w:ascii="Aptos" w:hAnsi="Aptos"/>
+            <w:sz w:val="24"/>
+            <w:szCs w:val="24"/>
+          </w:rPr>
+          <w:t>ransactions</w:t>
+        </w:r>
+        <w:r>
+          <w:rPr>
+            <w:rStyle w:val="Hyperlink"/>
+            <w:rFonts w:ascii="Aptos" w:hAnsi="Aptos"/>
+            <w:sz w:val="24"/>
+            <w:szCs w:val="24"/>
+          </w:rPr>
+          <w:t xml:space="preserve"> 1</w:t>
         </w:r>
       </w:hyperlink>
     </w:p>

</xml_diff>

<commit_message>
leetcode problem - Queries Quality and Percentage
</commit_message>
<xml_diff>
--- a/leetcode/leetcode_problems.docx
+++ b/leetcode/leetcode_problems.docx
@@ -4,13 +4,19 @@
   <w:body>
     <w:p>
       <w:pPr>
-        <w:rPr>
-          <w:rFonts w:ascii="Aptos" w:hAnsi="Aptos"/>
-          <w:sz w:val="24"/>
-          <w:szCs w:val="24"/>
-        </w:rPr>
-      </w:pPr>
-      <w:hyperlink r:id="rId4" w:history="1">
+        <w:pStyle w:val="ListParagraph"/>
+        <w:numPr>
+          <w:ilvl w:val="0"/>
+          <w:numId w:val="1"/>
+        </w:numPr>
+        <w:spacing w:line="480" w:lineRule="auto"/>
+        <w:rPr>
+          <w:rFonts w:ascii="Aptos" w:hAnsi="Aptos"/>
+          <w:sz w:val="24"/>
+          <w:szCs w:val="24"/>
+        </w:rPr>
+      </w:pPr>
+      <w:hyperlink r:id="rId5" w:history="1">
         <w:r>
           <w:rPr>
             <w:rStyle w:val="Hyperlink"/>
@@ -24,6 +30,12 @@
     </w:p>
     <w:p>
       <w:pPr>
+        <w:pStyle w:val="ListParagraph"/>
+        <w:numPr>
+          <w:ilvl w:val="0"/>
+          <w:numId w:val="1"/>
+        </w:numPr>
+        <w:spacing w:line="480" w:lineRule="auto"/>
         <w:rPr>
           <w:rStyle w:val="Hyperlink"/>
           <w:rFonts w:ascii="Aptos" w:hAnsi="Aptos"/>
@@ -31,7 +43,7 @@
           <w:szCs w:val="24"/>
         </w:rPr>
       </w:pPr>
-      <w:hyperlink r:id="rId5" w:history="1">
+      <w:hyperlink r:id="rId6" w:history="1">
         <w:r>
           <w:rPr>
             <w:rStyle w:val="Hyperlink"/>
@@ -45,6 +57,12 @@
     </w:p>
     <w:p>
       <w:pPr>
+        <w:pStyle w:val="ListParagraph"/>
+        <w:numPr>
+          <w:ilvl w:val="0"/>
+          <w:numId w:val="1"/>
+        </w:numPr>
+        <w:spacing w:line="480" w:lineRule="auto"/>
         <w:rPr>
           <w:rStyle w:val="Hyperlink"/>
           <w:rFonts w:ascii="Aptos" w:hAnsi="Aptos"/>
@@ -52,7 +70,7 @@
           <w:szCs w:val="24"/>
         </w:rPr>
       </w:pPr>
-      <w:hyperlink r:id="rId6" w:history="1">
+      <w:hyperlink r:id="rId7" w:history="1">
         <w:r>
           <w:rPr>
             <w:rStyle w:val="Hyperlink"/>
@@ -66,6 +84,12 @@
     </w:p>
     <w:p>
       <w:pPr>
+        <w:pStyle w:val="ListParagraph"/>
+        <w:numPr>
+          <w:ilvl w:val="0"/>
+          <w:numId w:val="1"/>
+        </w:numPr>
+        <w:spacing w:line="480" w:lineRule="auto"/>
         <w:rPr>
           <w:rStyle w:val="Hyperlink"/>
           <w:rFonts w:ascii="Aptos" w:hAnsi="Aptos"/>
@@ -73,7 +97,7 @@
           <w:szCs w:val="24"/>
         </w:rPr>
       </w:pPr>
-      <w:hyperlink r:id="rId7" w:history="1">
+      <w:hyperlink r:id="rId8" w:history="1">
         <w:r>
           <w:rPr>
             <w:rStyle w:val="Hyperlink"/>
@@ -87,6 +111,12 @@
     </w:p>
     <w:p>
       <w:pPr>
+        <w:pStyle w:val="ListParagraph"/>
+        <w:numPr>
+          <w:ilvl w:val="0"/>
+          <w:numId w:val="1"/>
+        </w:numPr>
+        <w:spacing w:line="480" w:lineRule="auto"/>
         <w:rPr>
           <w:rStyle w:val="Hyperlink"/>
           <w:rFonts w:ascii="Aptos" w:hAnsi="Aptos"/>
@@ -94,7 +124,7 @@
           <w:szCs w:val="24"/>
         </w:rPr>
       </w:pPr>
-      <w:hyperlink r:id="rId8" w:history="1">
+      <w:hyperlink r:id="rId9" w:history="1">
         <w:r>
           <w:rPr>
             <w:rStyle w:val="Hyperlink"/>
@@ -108,6 +138,12 @@
     </w:p>
     <w:p>
       <w:pPr>
+        <w:pStyle w:val="ListParagraph"/>
+        <w:numPr>
+          <w:ilvl w:val="0"/>
+          <w:numId w:val="1"/>
+        </w:numPr>
+        <w:spacing w:line="480" w:lineRule="auto"/>
         <w:rPr>
           <w:rStyle w:val="Hyperlink"/>
           <w:rFonts w:ascii="Aptos" w:hAnsi="Aptos"/>
@@ -115,7 +151,7 @@
           <w:szCs w:val="24"/>
         </w:rPr>
       </w:pPr>
-      <w:hyperlink r:id="rId9" w:history="1">
+      <w:hyperlink r:id="rId10" w:history="1">
         <w:r>
           <w:rPr>
             <w:rStyle w:val="Hyperlink"/>
@@ -129,6 +165,12 @@
     </w:p>
     <w:p>
       <w:pPr>
+        <w:pStyle w:val="ListParagraph"/>
+        <w:numPr>
+          <w:ilvl w:val="0"/>
+          <w:numId w:val="1"/>
+        </w:numPr>
+        <w:spacing w:line="480" w:lineRule="auto"/>
         <w:rPr>
           <w:rStyle w:val="Hyperlink"/>
           <w:rFonts w:ascii="Aptos" w:hAnsi="Aptos"/>
@@ -136,7 +178,7 @@
           <w:szCs w:val="24"/>
         </w:rPr>
       </w:pPr>
-      <w:hyperlink r:id="rId10" w:history="1">
+      <w:hyperlink r:id="rId11" w:history="1">
         <w:r>
           <w:rPr>
             <w:rStyle w:val="Hyperlink"/>
@@ -150,6 +192,12 @@
     </w:p>
     <w:p>
       <w:pPr>
+        <w:pStyle w:val="ListParagraph"/>
+        <w:numPr>
+          <w:ilvl w:val="0"/>
+          <w:numId w:val="1"/>
+        </w:numPr>
+        <w:spacing w:line="480" w:lineRule="auto"/>
         <w:rPr>
           <w:rStyle w:val="Hyperlink"/>
           <w:rFonts w:ascii="Aptos" w:hAnsi="Aptos"/>
@@ -157,7 +205,7 @@
           <w:szCs w:val="24"/>
         </w:rPr>
       </w:pPr>
-      <w:hyperlink r:id="rId11" w:history="1">
+      <w:hyperlink r:id="rId12" w:history="1">
         <w:r>
           <w:rPr>
             <w:rStyle w:val="Hyperlink"/>
@@ -171,6 +219,12 @@
     </w:p>
     <w:p>
       <w:pPr>
+        <w:pStyle w:val="ListParagraph"/>
+        <w:numPr>
+          <w:ilvl w:val="0"/>
+          <w:numId w:val="1"/>
+        </w:numPr>
+        <w:spacing w:line="480" w:lineRule="auto"/>
         <w:rPr>
           <w:rStyle w:val="Hyperlink"/>
           <w:rFonts w:ascii="Aptos" w:hAnsi="Aptos"/>
@@ -178,7 +232,7 @@
           <w:szCs w:val="24"/>
         </w:rPr>
       </w:pPr>
-      <w:hyperlink r:id="rId12" w:history="1">
+      <w:hyperlink r:id="rId13" w:history="1">
         <w:r>
           <w:rPr>
             <w:rStyle w:val="Hyperlink"/>
@@ -192,6 +246,12 @@
     </w:p>
     <w:p>
       <w:pPr>
+        <w:pStyle w:val="ListParagraph"/>
+        <w:numPr>
+          <w:ilvl w:val="0"/>
+          <w:numId w:val="1"/>
+        </w:numPr>
+        <w:spacing w:line="480" w:lineRule="auto"/>
         <w:rPr>
           <w:rStyle w:val="Hyperlink"/>
           <w:rFonts w:ascii="Aptos" w:hAnsi="Aptos"/>
@@ -199,7 +259,7 @@
           <w:szCs w:val="24"/>
         </w:rPr>
       </w:pPr>
-      <w:hyperlink r:id="rId13" w:history="1">
+      <w:hyperlink r:id="rId14" w:history="1">
         <w:r>
           <w:rPr>
             <w:rStyle w:val="Hyperlink"/>
@@ -213,6 +273,12 @@
     </w:p>
     <w:p>
       <w:pPr>
+        <w:pStyle w:val="ListParagraph"/>
+        <w:numPr>
+          <w:ilvl w:val="0"/>
+          <w:numId w:val="1"/>
+        </w:numPr>
+        <w:spacing w:line="480" w:lineRule="auto"/>
         <w:rPr>
           <w:rStyle w:val="Hyperlink"/>
           <w:rFonts w:ascii="Aptos" w:hAnsi="Aptos"/>
@@ -220,7 +286,7 @@
           <w:szCs w:val="24"/>
         </w:rPr>
       </w:pPr>
-      <w:hyperlink r:id="rId14" w:history="1">
+      <w:hyperlink r:id="rId15" w:history="1">
         <w:r>
           <w:rPr>
             <w:rStyle w:val="Hyperlink"/>
@@ -234,6 +300,12 @@
     </w:p>
     <w:p>
       <w:pPr>
+        <w:pStyle w:val="ListParagraph"/>
+        <w:numPr>
+          <w:ilvl w:val="0"/>
+          <w:numId w:val="1"/>
+        </w:numPr>
+        <w:spacing w:line="480" w:lineRule="auto"/>
         <w:rPr>
           <w:rStyle w:val="Hyperlink"/>
           <w:rFonts w:ascii="Aptos" w:hAnsi="Aptos"/>
@@ -241,7 +313,7 @@
           <w:szCs w:val="24"/>
         </w:rPr>
       </w:pPr>
-      <w:hyperlink r:id="rId15" w:history="1">
+      <w:hyperlink r:id="rId16" w:history="1">
         <w:r>
           <w:rPr>
             <w:rStyle w:val="Hyperlink"/>
@@ -255,6 +327,12 @@
     </w:p>
     <w:p>
       <w:pPr>
+        <w:pStyle w:val="ListParagraph"/>
+        <w:numPr>
+          <w:ilvl w:val="0"/>
+          <w:numId w:val="1"/>
+        </w:numPr>
+        <w:spacing w:line="480" w:lineRule="auto"/>
         <w:rPr>
           <w:rStyle w:val="Hyperlink"/>
           <w:rFonts w:ascii="Aptos" w:hAnsi="Aptos"/>
@@ -262,7 +340,7 @@
           <w:szCs w:val="24"/>
         </w:rPr>
       </w:pPr>
-      <w:hyperlink r:id="rId16" w:history="1">
+      <w:hyperlink r:id="rId17" w:history="1">
         <w:r>
           <w:rPr>
             <w:rStyle w:val="Hyperlink"/>
@@ -276,6 +354,12 @@
     </w:p>
     <w:p>
       <w:pPr>
+        <w:pStyle w:val="ListParagraph"/>
+        <w:numPr>
+          <w:ilvl w:val="0"/>
+          <w:numId w:val="1"/>
+        </w:numPr>
+        <w:spacing w:line="480" w:lineRule="auto"/>
         <w:rPr>
           <w:rStyle w:val="Hyperlink"/>
           <w:rFonts w:ascii="Aptos" w:hAnsi="Aptos"/>
@@ -283,51 +367,42 @@
           <w:szCs w:val="24"/>
         </w:rPr>
       </w:pPr>
-      <w:hyperlink r:id="rId17" w:history="1">
-        <w:r>
-          <w:rPr>
-            <w:rStyle w:val="Hyperlink"/>
-            <w:rFonts w:ascii="Aptos" w:hAnsi="Aptos"/>
-            <w:sz w:val="24"/>
-            <w:szCs w:val="24"/>
-          </w:rPr>
-          <w:t>M</w:t>
-        </w:r>
-        <w:r>
-          <w:rPr>
-            <w:rStyle w:val="Hyperlink"/>
-            <w:rFonts w:ascii="Aptos" w:hAnsi="Aptos"/>
-            <w:sz w:val="24"/>
-            <w:szCs w:val="24"/>
-          </w:rPr>
-          <w:t>onthly</w:t>
-        </w:r>
-        <w:r>
-          <w:rPr>
-            <w:rStyle w:val="Hyperlink"/>
-            <w:rFonts w:ascii="Aptos" w:hAnsi="Aptos"/>
-            <w:sz w:val="24"/>
-            <w:szCs w:val="24"/>
-          </w:rPr>
-          <w:t xml:space="preserve"> T</w:t>
-        </w:r>
-        <w:r>
-          <w:rPr>
-            <w:rStyle w:val="Hyperlink"/>
-            <w:rFonts w:ascii="Aptos" w:hAnsi="Aptos"/>
-            <w:sz w:val="24"/>
-            <w:szCs w:val="24"/>
-          </w:rPr>
-          <w:t>ransactions</w:t>
-        </w:r>
-        <w:r>
-          <w:rPr>
-            <w:rStyle w:val="Hyperlink"/>
-            <w:rFonts w:ascii="Aptos" w:hAnsi="Aptos"/>
-            <w:sz w:val="24"/>
-            <w:szCs w:val="24"/>
-          </w:rPr>
-          <w:t xml:space="preserve"> 1</w:t>
+      <w:hyperlink r:id="rId18" w:history="1">
+        <w:r>
+          <w:rPr>
+            <w:rStyle w:val="Hyperlink"/>
+            <w:rFonts w:ascii="Aptos" w:hAnsi="Aptos"/>
+            <w:sz w:val="24"/>
+            <w:szCs w:val="24"/>
+          </w:rPr>
+          <w:t>Monthly Transactions 1</w:t>
+        </w:r>
+      </w:hyperlink>
+    </w:p>
+    <w:p>
+      <w:pPr>
+        <w:pStyle w:val="ListParagraph"/>
+        <w:numPr>
+          <w:ilvl w:val="0"/>
+          <w:numId w:val="1"/>
+        </w:numPr>
+        <w:spacing w:line="480" w:lineRule="auto"/>
+        <w:rPr>
+          <w:rStyle w:val="Hyperlink"/>
+          <w:rFonts w:ascii="Aptos" w:hAnsi="Aptos"/>
+          <w:sz w:val="24"/>
+          <w:szCs w:val="24"/>
+        </w:rPr>
+      </w:pPr>
+      <w:hyperlink r:id="rId19" w:history="1">
+        <w:r>
+          <w:rPr>
+            <w:rStyle w:val="Hyperlink"/>
+            <w:rFonts w:ascii="Aptos" w:hAnsi="Aptos"/>
+            <w:sz w:val="24"/>
+            <w:szCs w:val="24"/>
+          </w:rPr>
+          <w:t>Queries Quality and Percentage</w:t>
         </w:r>
       </w:hyperlink>
     </w:p>
@@ -348,6 +423,100 @@
     </w:sectPr>
   </w:body>
 </w:document>
+</file>
+
+<file path=word/numbering.xml><?xml version="1.0" encoding="utf-8"?>
+<w:numbering xmlns:wpc="http://schemas.microsoft.com/office/word/2010/wordprocessingCanvas" xmlns:cx="http://schemas.microsoft.com/office/drawing/2014/chartex" xmlns:cx1="http://schemas.microsoft.com/office/drawing/2015/9/8/chartex" xmlns:cx2="http://schemas.microsoft.com/office/drawing/2015/10/21/chartex" xmlns:cx3="http://schemas.microsoft.com/office/drawing/2016/5/9/chartex" xmlns:cx4="http://schemas.microsoft.com/office/drawing/2016/5/10/chartex" xmlns:cx5="http://schemas.microsoft.com/office/drawing/2016/5/11/chartex" xmlns:cx6="http://schemas.microsoft.com/office/drawing/2016/5/12/chartex" xmlns:cx7="http://schemas.microsoft.com/office/drawing/2016/5/13/chartex" xmlns:cx8="http://schemas.microsoft.com/office/drawing/2016/5/14/chartex" xmlns:mc="http://schemas.openxmlformats.org/markup-compatibility/2006" xmlns:aink="http://schemas.microsoft.com/office/drawing/2016/ink" xmlns:am3d="http://schemas.microsoft.com/office/drawing/2017/model3d" xmlns:o="urn:schemas-microsoft-com:office:office" xmlns:oel="http://schemas.microsoft.com/office/2019/extlst" xmlns:r="http://schemas.openxmlformats.org/officeDocument/2006/relationships" xmlns:m="http://schemas.openxmlformats.org/officeDocument/2006/math" xmlns:v="urn:schemas-microsoft-com:vml" xmlns:wp14="http://schemas.microsoft.com/office/word/2010/wordprocessingDrawing" xmlns:wp="http://schemas.openxmlformats.org/drawingml/2006/wordprocessingDrawing" xmlns:w10="urn:schemas-microsoft-com:office:word" xmlns:w="http://schemas.openxmlformats.org/wordprocessingml/2006/main" xmlns:w14="http://schemas.microsoft.com/office/word/2010/wordml" xmlns:w15="http://schemas.microsoft.com/office/word/2012/wordml" xmlns:w16cex="http://schemas.microsoft.com/office/word/2018/wordml/cex" xmlns:w16cid="http://schemas.microsoft.com/office/word/2016/wordml/cid" xmlns:w16="http://schemas.microsoft.com/office/word/2018/wordml" xmlns:w16du="http://schemas.microsoft.com/office/word/2023/wordml/word16du" xmlns:w16sdtdh="http://schemas.microsoft.com/office/word/2020/wordml/sdtdatahash" xmlns:w16se="http://schemas.microsoft.com/office/word/2015/wordml/symex" xmlns:wpg="http://schemas.microsoft.com/office/word/2010/wordprocessingGroup" xmlns:wpi="http://schemas.microsoft.com/office/word/2010/wordprocessingInk" xmlns:wne="http://schemas.microsoft.com/office/word/2006/wordml" xmlns:wps="http://schemas.microsoft.com/office/word/2010/wordprocessingShape" mc:Ignorable="w14 w15 w16se w16cid w16 w16cex w16sdtdh w16du wp14">
+  <w:abstractNum w:abstractNumId="0" w15:restartNumberingAfterBreak="0">
+    <w:nsid w:val="565E189B"/>
+    <w:multiLevelType w:val="hybridMultilevel"/>
+    <w:tmpl w:val="40D237AE"/>
+    <w:lvl w:ilvl="0" w:tplc="0809000F">
+      <w:start w:val="1"/>
+      <w:numFmt w:val="decimal"/>
+      <w:lvlText w:val="%1."/>
+      <w:lvlJc w:val="left"/>
+      <w:pPr>
+        <w:ind w:left="720" w:hanging="360"/>
+      </w:pPr>
+    </w:lvl>
+    <w:lvl w:ilvl="1" w:tplc="08090019" w:tentative="1">
+      <w:start w:val="1"/>
+      <w:numFmt w:val="lowerLetter"/>
+      <w:lvlText w:val="%2."/>
+      <w:lvlJc w:val="left"/>
+      <w:pPr>
+        <w:ind w:left="1440" w:hanging="360"/>
+      </w:pPr>
+    </w:lvl>
+    <w:lvl w:ilvl="2" w:tplc="0809001B" w:tentative="1">
+      <w:start w:val="1"/>
+      <w:numFmt w:val="lowerRoman"/>
+      <w:lvlText w:val="%3."/>
+      <w:lvlJc w:val="right"/>
+      <w:pPr>
+        <w:ind w:left="2160" w:hanging="180"/>
+      </w:pPr>
+    </w:lvl>
+    <w:lvl w:ilvl="3" w:tplc="0809000F" w:tentative="1">
+      <w:start w:val="1"/>
+      <w:numFmt w:val="decimal"/>
+      <w:lvlText w:val="%4."/>
+      <w:lvlJc w:val="left"/>
+      <w:pPr>
+        <w:ind w:left="2880" w:hanging="360"/>
+      </w:pPr>
+    </w:lvl>
+    <w:lvl w:ilvl="4" w:tplc="08090019" w:tentative="1">
+      <w:start w:val="1"/>
+      <w:numFmt w:val="lowerLetter"/>
+      <w:lvlText w:val="%5."/>
+      <w:lvlJc w:val="left"/>
+      <w:pPr>
+        <w:ind w:left="3600" w:hanging="360"/>
+      </w:pPr>
+    </w:lvl>
+    <w:lvl w:ilvl="5" w:tplc="0809001B" w:tentative="1">
+      <w:start w:val="1"/>
+      <w:numFmt w:val="lowerRoman"/>
+      <w:lvlText w:val="%6."/>
+      <w:lvlJc w:val="right"/>
+      <w:pPr>
+        <w:ind w:left="4320" w:hanging="180"/>
+      </w:pPr>
+    </w:lvl>
+    <w:lvl w:ilvl="6" w:tplc="0809000F" w:tentative="1">
+      <w:start w:val="1"/>
+      <w:numFmt w:val="decimal"/>
+      <w:lvlText w:val="%7."/>
+      <w:lvlJc w:val="left"/>
+      <w:pPr>
+        <w:ind w:left="5040" w:hanging="360"/>
+      </w:pPr>
+    </w:lvl>
+    <w:lvl w:ilvl="7" w:tplc="08090019" w:tentative="1">
+      <w:start w:val="1"/>
+      <w:numFmt w:val="lowerLetter"/>
+      <w:lvlText w:val="%8."/>
+      <w:lvlJc w:val="left"/>
+      <w:pPr>
+        <w:ind w:left="5760" w:hanging="360"/>
+      </w:pPr>
+    </w:lvl>
+    <w:lvl w:ilvl="8" w:tplc="0809001B" w:tentative="1">
+      <w:start w:val="1"/>
+      <w:numFmt w:val="lowerRoman"/>
+      <w:lvlText w:val="%9."/>
+      <w:lvlJc w:val="right"/>
+      <w:pPr>
+        <w:ind w:left="6480" w:hanging="180"/>
+      </w:pPr>
+    </w:lvl>
+  </w:abstractNum>
+  <w:num w:numId="1" w16cid:durableId="72164245">
+    <w:abstractNumId w:val="0"/>
+  </w:num>
+</w:numbering>
 </file>
 
 <file path=word/styles.xml><?xml version="1.0" encoding="utf-8"?>
@@ -835,6 +1004,17 @@
       <w:szCs w:val="32"/>
     </w:rPr>
   </w:style>
+  <w:style w:type="paragraph" w:styleId="ListParagraph">
+    <w:name w:val="List Paragraph"/>
+    <w:basedOn w:val="Normal"/>
+    <w:uiPriority w:val="34"/>
+    <w:qFormat/>
+    <w:rsid w:val="00CD4F29"/>
+    <w:pPr>
+      <w:ind w:left="720"/>
+      <w:contextualSpacing/>
+    </w:pPr>
+  </w:style>
 </w:styles>
 </file>
 

</xml_diff>

<commit_message>
leetcode problem - recyclable and low fat products
</commit_message>
<xml_diff>
--- a/leetcode/leetcode_problems.docx
+++ b/leetcode/leetcode_problems.docx
@@ -16,6 +16,69 @@
           <w:szCs w:val="24"/>
         </w:rPr>
       </w:pPr>
+      <w:r>
+        <w:fldChar w:fldCharType="begin"/>
+      </w:r>
+      <w:r>
+        <w:instrText>HYPERLINK "https://leetcode.com/problems/replace-employee-id-with-the-unique-identifier/description/?envType=study-plan-v2&amp;envId=top-sql-50"</w:instrText>
+      </w:r>
+      <w:r>
+        <w:fldChar w:fldCharType="separate"/>
+      </w:r>
+      <w:r>
+        <w:rPr>
+          <w:rStyle w:val="Hyperlink"/>
+          <w:rFonts w:ascii="Aptos" w:hAnsi="Aptos"/>
+          <w:sz w:val="24"/>
+          <w:szCs w:val="24"/>
+        </w:rPr>
+        <w:t xml:space="preserve">Replace Employee ID With </w:t>
+      </w:r>
+      <w:proofErr w:type="gramStart"/>
+      <w:r>
+        <w:rPr>
+          <w:rStyle w:val="Hyperlink"/>
+          <w:rFonts w:ascii="Aptos" w:hAnsi="Aptos"/>
+          <w:sz w:val="24"/>
+          <w:szCs w:val="24"/>
+        </w:rPr>
+        <w:t>The</w:t>
+      </w:r>
+      <w:proofErr w:type="gramEnd"/>
+      <w:r>
+        <w:rPr>
+          <w:rStyle w:val="Hyperlink"/>
+          <w:rFonts w:ascii="Aptos" w:hAnsi="Aptos"/>
+          <w:sz w:val="24"/>
+          <w:szCs w:val="24"/>
+        </w:rPr>
+        <w:t xml:space="preserve"> Unique Identifier</w:t>
+      </w:r>
+      <w:r>
+        <w:rPr>
+          <w:rStyle w:val="Hyperlink"/>
+          <w:rFonts w:ascii="Aptos" w:hAnsi="Aptos"/>
+          <w:sz w:val="24"/>
+          <w:szCs w:val="24"/>
+        </w:rPr>
+        <w:fldChar w:fldCharType="end"/>
+      </w:r>
+    </w:p>
+    <w:p>
+      <w:pPr>
+        <w:pStyle w:val="ListParagraph"/>
+        <w:numPr>
+          <w:ilvl w:val="0"/>
+          <w:numId w:val="1"/>
+        </w:numPr>
+        <w:spacing w:line="480" w:lineRule="auto"/>
+        <w:rPr>
+          <w:rStyle w:val="Hyperlink"/>
+          <w:rFonts w:ascii="Aptos" w:hAnsi="Aptos"/>
+          <w:sz w:val="24"/>
+          <w:szCs w:val="24"/>
+        </w:rPr>
+      </w:pPr>
       <w:hyperlink r:id="rId5" w:history="1">
         <w:r>
           <w:rPr>
@@ -24,7 +87,7 @@
             <w:sz w:val="24"/>
             <w:szCs w:val="24"/>
           </w:rPr>
-          <w:t>Replace Employee ID With The Unique Identifier</w:t>
+          <w:t>Product Sales Analysis I</w:t>
         </w:r>
       </w:hyperlink>
     </w:p>
@@ -51,7 +114,7 @@
             <w:sz w:val="24"/>
             <w:szCs w:val="24"/>
           </w:rPr>
-          <w:t>Product Sales Analysis I</w:t>
+          <w:t>Invalid Tweets</w:t>
         </w:r>
       </w:hyperlink>
     </w:p>
@@ -78,7 +141,7 @@
             <w:sz w:val="24"/>
             <w:szCs w:val="24"/>
           </w:rPr>
-          <w:t>Invalid Tweets</w:t>
+          <w:t>Customer Who Visited but Did Not Make Any Transactions</w:t>
         </w:r>
       </w:hyperlink>
     </w:p>
@@ -105,7 +168,7 @@
             <w:sz w:val="24"/>
             <w:szCs w:val="24"/>
           </w:rPr>
-          <w:t>Customer Who Visited but Did Not Make Any Transactions</w:t>
+          <w:t>Rising Temperature</w:t>
         </w:r>
       </w:hyperlink>
     </w:p>
@@ -132,7 +195,7 @@
             <w:sz w:val="24"/>
             <w:szCs w:val="24"/>
           </w:rPr>
-          <w:t>Rising Temperature</w:t>
+          <w:t>Not Boring Movies</w:t>
         </w:r>
       </w:hyperlink>
     </w:p>
@@ -159,7 +222,7 @@
             <w:sz w:val="24"/>
             <w:szCs w:val="24"/>
           </w:rPr>
-          <w:t>Not Boring Movies</w:t>
+          <w:t>Average Selling Price</w:t>
         </w:r>
       </w:hyperlink>
     </w:p>
@@ -186,7 +249,7 @@
             <w:sz w:val="24"/>
             <w:szCs w:val="24"/>
           </w:rPr>
-          <w:t>Average Selling Price</w:t>
+          <w:t>Number of unique subjects taught by each teacher</w:t>
         </w:r>
       </w:hyperlink>
     </w:p>
@@ -213,7 +276,7 @@
             <w:sz w:val="24"/>
             <w:szCs w:val="24"/>
           </w:rPr>
-          <w:t>Number of unique subjects taught by each teacher</w:t>
+          <w:t>Project Employees 1</w:t>
         </w:r>
       </w:hyperlink>
     </w:p>
@@ -240,7 +303,7 @@
             <w:sz w:val="24"/>
             <w:szCs w:val="24"/>
           </w:rPr>
-          <w:t>Project Employees 1</w:t>
+          <w:t>Employees Whose Manager Left the Company</w:t>
         </w:r>
       </w:hyperlink>
     </w:p>
@@ -267,7 +330,7 @@
             <w:sz w:val="24"/>
             <w:szCs w:val="24"/>
           </w:rPr>
-          <w:t>Employees Whose Manager Left the Company</w:t>
+          <w:t>Students and Examinations</w:t>
         </w:r>
       </w:hyperlink>
     </w:p>
@@ -294,7 +357,7 @@
             <w:sz w:val="24"/>
             <w:szCs w:val="24"/>
           </w:rPr>
-          <w:t>Students and Examinations</w:t>
+          <w:t>Employee Bonus</w:t>
         </w:r>
       </w:hyperlink>
     </w:p>
@@ -321,7 +384,7 @@
             <w:sz w:val="24"/>
             <w:szCs w:val="24"/>
           </w:rPr>
-          <w:t>Employee Bonus</w:t>
+          <w:t>Percentage of Users attended a contest</w:t>
         </w:r>
       </w:hyperlink>
     </w:p>
@@ -348,7 +411,7 @@
             <w:sz w:val="24"/>
             <w:szCs w:val="24"/>
           </w:rPr>
-          <w:t>Percentage of Users attended a contest</w:t>
+          <w:t>Monthly Transactions 1</w:t>
         </w:r>
       </w:hyperlink>
     </w:p>
@@ -375,7 +438,7 @@
             <w:sz w:val="24"/>
             <w:szCs w:val="24"/>
           </w:rPr>
-          <w:t>Monthly Transactions 1</w:t>
+          <w:t>Queries Quality and Percentage</w:t>
         </w:r>
       </w:hyperlink>
     </w:p>
@@ -402,9 +465,45 @@
             <w:sz w:val="24"/>
             <w:szCs w:val="24"/>
           </w:rPr>
-          <w:t>Queries Quality and Percentage</w:t>
+          <w:t xml:space="preserve">Recyclable and </w:t>
+        </w:r>
+        <w:proofErr w:type="gramStart"/>
+        <w:r>
+          <w:rPr>
+            <w:rStyle w:val="Hyperlink"/>
+            <w:rFonts w:ascii="Aptos" w:hAnsi="Aptos"/>
+            <w:sz w:val="24"/>
+            <w:szCs w:val="24"/>
+          </w:rPr>
+          <w:t>Low Fat</w:t>
+        </w:r>
+        <w:proofErr w:type="gramEnd"/>
+        <w:r>
+          <w:rPr>
+            <w:rStyle w:val="Hyperlink"/>
+            <w:rFonts w:ascii="Aptos" w:hAnsi="Aptos"/>
+            <w:sz w:val="24"/>
+            <w:szCs w:val="24"/>
+          </w:rPr>
+          <w:t xml:space="preserve"> Product</w:t>
         </w:r>
       </w:hyperlink>
+    </w:p>
+    <w:p>
+      <w:pPr>
+        <w:pStyle w:val="ListParagraph"/>
+        <w:numPr>
+          <w:ilvl w:val="0"/>
+          <w:numId w:val="1"/>
+        </w:numPr>
+        <w:spacing w:line="480" w:lineRule="auto"/>
+        <w:rPr>
+          <w:rStyle w:val="Hyperlink"/>
+          <w:rFonts w:ascii="Aptos" w:hAnsi="Aptos"/>
+          <w:sz w:val="24"/>
+          <w:szCs w:val="24"/>
+        </w:rPr>
+      </w:pPr>
     </w:p>
     <w:p>
       <w:pPr>

</xml_diff>

<commit_message>
leetcode problem - Find Customer Referee
</commit_message>
<xml_diff>
--- a/leetcode/leetcode_problems.docx
+++ b/leetcode/leetcode_problems.docx
@@ -504,6 +504,17 @@
           <w:szCs w:val="24"/>
         </w:rPr>
       </w:pPr>
+      <w:hyperlink r:id="rId20" w:history="1">
+        <w:r>
+          <w:rPr>
+            <w:rStyle w:val="Hyperlink"/>
+            <w:rFonts w:ascii="Aptos" w:hAnsi="Aptos"/>
+            <w:sz w:val="24"/>
+            <w:szCs w:val="24"/>
+          </w:rPr>
+          <w:t>Find Customer Referee</w:t>
+        </w:r>
+      </w:hyperlink>
     </w:p>
     <w:p>
       <w:pPr>

</xml_diff>

<commit_message>
leetcode problem - big countries
</commit_message>
<xml_diff>
--- a/leetcode/leetcode_problems.docx
+++ b/leetcode/leetcode_problems.docx
@@ -16,69 +16,6 @@
           <w:szCs w:val="24"/>
         </w:rPr>
       </w:pPr>
-      <w:r>
-        <w:fldChar w:fldCharType="begin"/>
-      </w:r>
-      <w:r>
-        <w:instrText>HYPERLINK "https://leetcode.com/problems/replace-employee-id-with-the-unique-identifier/description/?envType=study-plan-v2&amp;envId=top-sql-50"</w:instrText>
-      </w:r>
-      <w:r>
-        <w:fldChar w:fldCharType="separate"/>
-      </w:r>
-      <w:r>
-        <w:rPr>
-          <w:rStyle w:val="Hyperlink"/>
-          <w:rFonts w:ascii="Aptos" w:hAnsi="Aptos"/>
-          <w:sz w:val="24"/>
-          <w:szCs w:val="24"/>
-        </w:rPr>
-        <w:t xml:space="preserve">Replace Employee ID With </w:t>
-      </w:r>
-      <w:proofErr w:type="gramStart"/>
-      <w:r>
-        <w:rPr>
-          <w:rStyle w:val="Hyperlink"/>
-          <w:rFonts w:ascii="Aptos" w:hAnsi="Aptos"/>
-          <w:sz w:val="24"/>
-          <w:szCs w:val="24"/>
-        </w:rPr>
-        <w:t>The</w:t>
-      </w:r>
-      <w:proofErr w:type="gramEnd"/>
-      <w:r>
-        <w:rPr>
-          <w:rStyle w:val="Hyperlink"/>
-          <w:rFonts w:ascii="Aptos" w:hAnsi="Aptos"/>
-          <w:sz w:val="24"/>
-          <w:szCs w:val="24"/>
-        </w:rPr>
-        <w:t xml:space="preserve"> Unique Identifier</w:t>
-      </w:r>
-      <w:r>
-        <w:rPr>
-          <w:rStyle w:val="Hyperlink"/>
-          <w:rFonts w:ascii="Aptos" w:hAnsi="Aptos"/>
-          <w:sz w:val="24"/>
-          <w:szCs w:val="24"/>
-        </w:rPr>
-        <w:fldChar w:fldCharType="end"/>
-      </w:r>
-    </w:p>
-    <w:p>
-      <w:pPr>
-        <w:pStyle w:val="ListParagraph"/>
-        <w:numPr>
-          <w:ilvl w:val="0"/>
-          <w:numId w:val="1"/>
-        </w:numPr>
-        <w:spacing w:line="480" w:lineRule="auto"/>
-        <w:rPr>
-          <w:rStyle w:val="Hyperlink"/>
-          <w:rFonts w:ascii="Aptos" w:hAnsi="Aptos"/>
-          <w:sz w:val="24"/>
-          <w:szCs w:val="24"/>
-        </w:rPr>
-      </w:pPr>
       <w:hyperlink r:id="rId5" w:history="1">
         <w:r>
           <w:rPr>
@@ -87,6 +24,33 @@
             <w:sz w:val="24"/>
             <w:szCs w:val="24"/>
           </w:rPr>
+          <w:t>Replace Employee ID With The Unique Identifier</w:t>
+        </w:r>
+      </w:hyperlink>
+    </w:p>
+    <w:p>
+      <w:pPr>
+        <w:pStyle w:val="ListParagraph"/>
+        <w:numPr>
+          <w:ilvl w:val="0"/>
+          <w:numId w:val="1"/>
+        </w:numPr>
+        <w:spacing w:line="480" w:lineRule="auto"/>
+        <w:rPr>
+          <w:rStyle w:val="Hyperlink"/>
+          <w:rFonts w:ascii="Aptos" w:hAnsi="Aptos"/>
+          <w:sz w:val="24"/>
+          <w:szCs w:val="24"/>
+        </w:rPr>
+      </w:pPr>
+      <w:hyperlink r:id="rId6" w:history="1">
+        <w:r>
+          <w:rPr>
+            <w:rStyle w:val="Hyperlink"/>
+            <w:rFonts w:ascii="Aptos" w:hAnsi="Aptos"/>
+            <w:sz w:val="24"/>
+            <w:szCs w:val="24"/>
+          </w:rPr>
           <w:t>Product Sales Analysis I</w:t>
         </w:r>
       </w:hyperlink>
@@ -106,7 +70,7 @@
           <w:szCs w:val="24"/>
         </w:rPr>
       </w:pPr>
-      <w:hyperlink r:id="rId6" w:history="1">
+      <w:hyperlink r:id="rId7" w:history="1">
         <w:r>
           <w:rPr>
             <w:rStyle w:val="Hyperlink"/>
@@ -133,7 +97,7 @@
           <w:szCs w:val="24"/>
         </w:rPr>
       </w:pPr>
-      <w:hyperlink r:id="rId7" w:history="1">
+      <w:hyperlink r:id="rId8" w:history="1">
         <w:r>
           <w:rPr>
             <w:rStyle w:val="Hyperlink"/>
@@ -160,7 +124,7 @@
           <w:szCs w:val="24"/>
         </w:rPr>
       </w:pPr>
-      <w:hyperlink r:id="rId8" w:history="1">
+      <w:hyperlink r:id="rId9" w:history="1">
         <w:r>
           <w:rPr>
             <w:rStyle w:val="Hyperlink"/>
@@ -187,7 +151,7 @@
           <w:szCs w:val="24"/>
         </w:rPr>
       </w:pPr>
-      <w:hyperlink r:id="rId9" w:history="1">
+      <w:hyperlink r:id="rId10" w:history="1">
         <w:r>
           <w:rPr>
             <w:rStyle w:val="Hyperlink"/>
@@ -214,7 +178,7 @@
           <w:szCs w:val="24"/>
         </w:rPr>
       </w:pPr>
-      <w:hyperlink r:id="rId10" w:history="1">
+      <w:hyperlink r:id="rId11" w:history="1">
         <w:r>
           <w:rPr>
             <w:rStyle w:val="Hyperlink"/>
@@ -241,7 +205,7 @@
           <w:szCs w:val="24"/>
         </w:rPr>
       </w:pPr>
-      <w:hyperlink r:id="rId11" w:history="1">
+      <w:hyperlink r:id="rId12" w:history="1">
         <w:r>
           <w:rPr>
             <w:rStyle w:val="Hyperlink"/>
@@ -268,7 +232,7 @@
           <w:szCs w:val="24"/>
         </w:rPr>
       </w:pPr>
-      <w:hyperlink r:id="rId12" w:history="1">
+      <w:hyperlink r:id="rId13" w:history="1">
         <w:r>
           <w:rPr>
             <w:rStyle w:val="Hyperlink"/>
@@ -295,7 +259,7 @@
           <w:szCs w:val="24"/>
         </w:rPr>
       </w:pPr>
-      <w:hyperlink r:id="rId13" w:history="1">
+      <w:hyperlink r:id="rId14" w:history="1">
         <w:r>
           <w:rPr>
             <w:rStyle w:val="Hyperlink"/>
@@ -322,7 +286,7 @@
           <w:szCs w:val="24"/>
         </w:rPr>
       </w:pPr>
-      <w:hyperlink r:id="rId14" w:history="1">
+      <w:hyperlink r:id="rId15" w:history="1">
         <w:r>
           <w:rPr>
             <w:rStyle w:val="Hyperlink"/>
@@ -349,7 +313,7 @@
           <w:szCs w:val="24"/>
         </w:rPr>
       </w:pPr>
-      <w:hyperlink r:id="rId15" w:history="1">
+      <w:hyperlink r:id="rId16" w:history="1">
         <w:r>
           <w:rPr>
             <w:rStyle w:val="Hyperlink"/>
@@ -376,7 +340,7 @@
           <w:szCs w:val="24"/>
         </w:rPr>
       </w:pPr>
-      <w:hyperlink r:id="rId16" w:history="1">
+      <w:hyperlink r:id="rId17" w:history="1">
         <w:r>
           <w:rPr>
             <w:rStyle w:val="Hyperlink"/>
@@ -403,7 +367,7 @@
           <w:szCs w:val="24"/>
         </w:rPr>
       </w:pPr>
-      <w:hyperlink r:id="rId17" w:history="1">
+      <w:hyperlink r:id="rId18" w:history="1">
         <w:r>
           <w:rPr>
             <w:rStyle w:val="Hyperlink"/>
@@ -430,7 +394,7 @@
           <w:szCs w:val="24"/>
         </w:rPr>
       </w:pPr>
-      <w:hyperlink r:id="rId18" w:history="1">
+      <w:hyperlink r:id="rId19" w:history="1">
         <w:r>
           <w:rPr>
             <w:rStyle w:val="Hyperlink"/>
@@ -457,53 +421,6 @@
           <w:szCs w:val="24"/>
         </w:rPr>
       </w:pPr>
-      <w:hyperlink r:id="rId19" w:history="1">
-        <w:r>
-          <w:rPr>
-            <w:rStyle w:val="Hyperlink"/>
-            <w:rFonts w:ascii="Aptos" w:hAnsi="Aptos"/>
-            <w:sz w:val="24"/>
-            <w:szCs w:val="24"/>
-          </w:rPr>
-          <w:t xml:space="preserve">Recyclable and </w:t>
-        </w:r>
-        <w:proofErr w:type="gramStart"/>
-        <w:r>
-          <w:rPr>
-            <w:rStyle w:val="Hyperlink"/>
-            <w:rFonts w:ascii="Aptos" w:hAnsi="Aptos"/>
-            <w:sz w:val="24"/>
-            <w:szCs w:val="24"/>
-          </w:rPr>
-          <w:t>Low Fat</w:t>
-        </w:r>
-        <w:proofErr w:type="gramEnd"/>
-        <w:r>
-          <w:rPr>
-            <w:rStyle w:val="Hyperlink"/>
-            <w:rFonts w:ascii="Aptos" w:hAnsi="Aptos"/>
-            <w:sz w:val="24"/>
-            <w:szCs w:val="24"/>
-          </w:rPr>
-          <w:t xml:space="preserve"> Product</w:t>
-        </w:r>
-      </w:hyperlink>
-    </w:p>
-    <w:p>
-      <w:pPr>
-        <w:pStyle w:val="ListParagraph"/>
-        <w:numPr>
-          <w:ilvl w:val="0"/>
-          <w:numId w:val="1"/>
-        </w:numPr>
-        <w:spacing w:line="480" w:lineRule="auto"/>
-        <w:rPr>
-          <w:rStyle w:val="Hyperlink"/>
-          <w:rFonts w:ascii="Aptos" w:hAnsi="Aptos"/>
-          <w:sz w:val="24"/>
-          <w:szCs w:val="24"/>
-        </w:rPr>
-      </w:pPr>
       <w:hyperlink r:id="rId20" w:history="1">
         <w:r>
           <w:rPr>
@@ -512,7 +429,61 @@
             <w:sz w:val="24"/>
             <w:szCs w:val="24"/>
           </w:rPr>
+          <w:t>Recyclable and Low Fat Product</w:t>
+        </w:r>
+      </w:hyperlink>
+    </w:p>
+    <w:p>
+      <w:pPr>
+        <w:pStyle w:val="ListParagraph"/>
+        <w:numPr>
+          <w:ilvl w:val="0"/>
+          <w:numId w:val="1"/>
+        </w:numPr>
+        <w:spacing w:line="480" w:lineRule="auto"/>
+        <w:rPr>
+          <w:rStyle w:val="Hyperlink"/>
+          <w:rFonts w:ascii="Aptos" w:hAnsi="Aptos"/>
+          <w:sz w:val="24"/>
+          <w:szCs w:val="24"/>
+        </w:rPr>
+      </w:pPr>
+      <w:hyperlink r:id="rId21" w:history="1">
+        <w:r>
+          <w:rPr>
+            <w:rStyle w:val="Hyperlink"/>
+            <w:rFonts w:ascii="Aptos" w:hAnsi="Aptos"/>
+            <w:sz w:val="24"/>
+            <w:szCs w:val="24"/>
+          </w:rPr>
           <w:t>Find Customer Referee</w:t>
+        </w:r>
+      </w:hyperlink>
+    </w:p>
+    <w:p>
+      <w:pPr>
+        <w:pStyle w:val="ListParagraph"/>
+        <w:numPr>
+          <w:ilvl w:val="0"/>
+          <w:numId w:val="1"/>
+        </w:numPr>
+        <w:spacing w:line="480" w:lineRule="auto"/>
+        <w:rPr>
+          <w:rStyle w:val="Hyperlink"/>
+          <w:rFonts w:ascii="Aptos" w:hAnsi="Aptos"/>
+          <w:sz w:val="24"/>
+          <w:szCs w:val="24"/>
+        </w:rPr>
+      </w:pPr>
+      <w:hyperlink r:id="rId22" w:history="1">
+        <w:r>
+          <w:rPr>
+            <w:rStyle w:val="Hyperlink"/>
+            <w:rFonts w:ascii="Aptos" w:hAnsi="Aptos"/>
+            <w:sz w:val="24"/>
+            <w:szCs w:val="24"/>
+          </w:rPr>
+          <w:t>Big Countries</w:t>
         </w:r>
       </w:hyperlink>
     </w:p>

</xml_diff>

<commit_message>
leetcode problem - article views 1
</commit_message>
<xml_diff>
--- a/leetcode/leetcode_problems.docx
+++ b/leetcode/leetcode_problems.docx
@@ -484,6 +484,33 @@
             <w:szCs w:val="24"/>
           </w:rPr>
           <w:t>Big Countries</w:t>
+        </w:r>
+      </w:hyperlink>
+    </w:p>
+    <w:p>
+      <w:pPr>
+        <w:pStyle w:val="ListParagraph"/>
+        <w:numPr>
+          <w:ilvl w:val="0"/>
+          <w:numId w:val="1"/>
+        </w:numPr>
+        <w:spacing w:line="480" w:lineRule="auto"/>
+        <w:rPr>
+          <w:rStyle w:val="Hyperlink"/>
+          <w:rFonts w:ascii="Aptos" w:hAnsi="Aptos"/>
+          <w:sz w:val="24"/>
+          <w:szCs w:val="24"/>
+        </w:rPr>
+      </w:pPr>
+      <w:hyperlink r:id="rId23" w:history="1">
+        <w:r>
+          <w:rPr>
+            <w:rStyle w:val="Hyperlink"/>
+            <w:rFonts w:ascii="Aptos" w:hAnsi="Aptos"/>
+            <w:sz w:val="24"/>
+            <w:szCs w:val="24"/>
+          </w:rPr>
+          <w:t>Article Views 1</w:t>
         </w:r>
       </w:hyperlink>
     </w:p>

</xml_diff>

<commit_message>
leetcode problem - User activity for the past 30 days 1
</commit_message>
<xml_diff>
--- a/leetcode/leetcode_problems.docx
+++ b/leetcode/leetcode_problems.docx
@@ -16,6 +16,69 @@
           <w:szCs w:val="24"/>
         </w:rPr>
       </w:pPr>
+      <w:r>
+        <w:fldChar w:fldCharType="begin"/>
+      </w:r>
+      <w:r>
+        <w:instrText>HYPERLINK "https://leetcode.com/problems/replace-employee-id-with-the-unique-identifier/description/?envType=study-plan-v2&amp;envId=top-sql-50"</w:instrText>
+      </w:r>
+      <w:r>
+        <w:fldChar w:fldCharType="separate"/>
+      </w:r>
+      <w:r>
+        <w:rPr>
+          <w:rStyle w:val="Hyperlink"/>
+          <w:rFonts w:ascii="Aptos" w:hAnsi="Aptos"/>
+          <w:sz w:val="24"/>
+          <w:szCs w:val="24"/>
+        </w:rPr>
+        <w:t xml:space="preserve">Replace Employee ID With </w:t>
+      </w:r>
+      <w:proofErr w:type="gramStart"/>
+      <w:r>
+        <w:rPr>
+          <w:rStyle w:val="Hyperlink"/>
+          <w:rFonts w:ascii="Aptos" w:hAnsi="Aptos"/>
+          <w:sz w:val="24"/>
+          <w:szCs w:val="24"/>
+        </w:rPr>
+        <w:t>The</w:t>
+      </w:r>
+      <w:proofErr w:type="gramEnd"/>
+      <w:r>
+        <w:rPr>
+          <w:rStyle w:val="Hyperlink"/>
+          <w:rFonts w:ascii="Aptos" w:hAnsi="Aptos"/>
+          <w:sz w:val="24"/>
+          <w:szCs w:val="24"/>
+        </w:rPr>
+        <w:t xml:space="preserve"> Unique Identifier</w:t>
+      </w:r>
+      <w:r>
+        <w:rPr>
+          <w:rStyle w:val="Hyperlink"/>
+          <w:rFonts w:ascii="Aptos" w:hAnsi="Aptos"/>
+          <w:sz w:val="24"/>
+          <w:szCs w:val="24"/>
+        </w:rPr>
+        <w:fldChar w:fldCharType="end"/>
+      </w:r>
+    </w:p>
+    <w:p>
+      <w:pPr>
+        <w:pStyle w:val="ListParagraph"/>
+        <w:numPr>
+          <w:ilvl w:val="0"/>
+          <w:numId w:val="1"/>
+        </w:numPr>
+        <w:spacing w:line="480" w:lineRule="auto"/>
+        <w:rPr>
+          <w:rStyle w:val="Hyperlink"/>
+          <w:rFonts w:ascii="Aptos" w:hAnsi="Aptos"/>
+          <w:sz w:val="24"/>
+          <w:szCs w:val="24"/>
+        </w:rPr>
+      </w:pPr>
       <w:hyperlink r:id="rId5" w:history="1">
         <w:r>
           <w:rPr>
@@ -24,7 +87,7 @@
             <w:sz w:val="24"/>
             <w:szCs w:val="24"/>
           </w:rPr>
-          <w:t>Replace Employee ID With The Unique Identifier</w:t>
+          <w:t>Product Sales Analysis I</w:t>
         </w:r>
       </w:hyperlink>
     </w:p>
@@ -51,7 +114,7 @@
             <w:sz w:val="24"/>
             <w:szCs w:val="24"/>
           </w:rPr>
-          <w:t>Product Sales Analysis I</w:t>
+          <w:t>Invalid Tweets</w:t>
         </w:r>
       </w:hyperlink>
     </w:p>
@@ -78,7 +141,7 @@
             <w:sz w:val="24"/>
             <w:szCs w:val="24"/>
           </w:rPr>
-          <w:t>Invalid Tweets</w:t>
+          <w:t>Customer Who Visited but Did Not Make Any Transactions</w:t>
         </w:r>
       </w:hyperlink>
     </w:p>
@@ -105,7 +168,7 @@
             <w:sz w:val="24"/>
             <w:szCs w:val="24"/>
           </w:rPr>
-          <w:t>Customer Who Visited but Did Not Make Any Transactions</w:t>
+          <w:t>Rising Temperature</w:t>
         </w:r>
       </w:hyperlink>
     </w:p>
@@ -132,7 +195,7 @@
             <w:sz w:val="24"/>
             <w:szCs w:val="24"/>
           </w:rPr>
-          <w:t>Rising Temperature</w:t>
+          <w:t>Not Boring Movies</w:t>
         </w:r>
       </w:hyperlink>
     </w:p>
@@ -159,7 +222,7 @@
             <w:sz w:val="24"/>
             <w:szCs w:val="24"/>
           </w:rPr>
-          <w:t>Not Boring Movies</w:t>
+          <w:t>Average Selling Price</w:t>
         </w:r>
       </w:hyperlink>
     </w:p>
@@ -186,7 +249,7 @@
             <w:sz w:val="24"/>
             <w:szCs w:val="24"/>
           </w:rPr>
-          <w:t>Average Selling Price</w:t>
+          <w:t>Number of unique subjects taught by each teacher</w:t>
         </w:r>
       </w:hyperlink>
     </w:p>
@@ -213,7 +276,7 @@
             <w:sz w:val="24"/>
             <w:szCs w:val="24"/>
           </w:rPr>
-          <w:t>Number of unique subjects taught by each teacher</w:t>
+          <w:t>Project Employees 1</w:t>
         </w:r>
       </w:hyperlink>
     </w:p>
@@ -240,7 +303,7 @@
             <w:sz w:val="24"/>
             <w:szCs w:val="24"/>
           </w:rPr>
-          <w:t>Project Employees 1</w:t>
+          <w:t>Employees Whose Manager Left the Company</w:t>
         </w:r>
       </w:hyperlink>
     </w:p>
@@ -267,7 +330,7 @@
             <w:sz w:val="24"/>
             <w:szCs w:val="24"/>
           </w:rPr>
-          <w:t>Employees Whose Manager Left the Company</w:t>
+          <w:t>Students and Examinations</w:t>
         </w:r>
       </w:hyperlink>
     </w:p>
@@ -294,7 +357,7 @@
             <w:sz w:val="24"/>
             <w:szCs w:val="24"/>
           </w:rPr>
-          <w:t>Students and Examinations</w:t>
+          <w:t>Employee Bonus</w:t>
         </w:r>
       </w:hyperlink>
     </w:p>
@@ -321,7 +384,7 @@
             <w:sz w:val="24"/>
             <w:szCs w:val="24"/>
           </w:rPr>
-          <w:t>Employee Bonus</w:t>
+          <w:t>Percentage of Users attended a contest</w:t>
         </w:r>
       </w:hyperlink>
     </w:p>
@@ -348,7 +411,7 @@
             <w:sz w:val="24"/>
             <w:szCs w:val="24"/>
           </w:rPr>
-          <w:t>Percentage of Users attended a contest</w:t>
+          <w:t>Monthly Transactions 1</w:t>
         </w:r>
       </w:hyperlink>
     </w:p>
@@ -375,7 +438,7 @@
             <w:sz w:val="24"/>
             <w:szCs w:val="24"/>
           </w:rPr>
-          <w:t>Monthly Transactions 1</w:t>
+          <w:t>Queries Quality and Percentage</w:t>
         </w:r>
       </w:hyperlink>
     </w:p>
@@ -402,7 +465,27 @@
             <w:sz w:val="24"/>
             <w:szCs w:val="24"/>
           </w:rPr>
-          <w:t>Queries Quality and Percentage</w:t>
+          <w:t xml:space="preserve">Recyclable and </w:t>
+        </w:r>
+        <w:proofErr w:type="gramStart"/>
+        <w:r>
+          <w:rPr>
+            <w:rStyle w:val="Hyperlink"/>
+            <w:rFonts w:ascii="Aptos" w:hAnsi="Aptos"/>
+            <w:sz w:val="24"/>
+            <w:szCs w:val="24"/>
+          </w:rPr>
+          <w:t>Low Fat</w:t>
+        </w:r>
+        <w:proofErr w:type="gramEnd"/>
+        <w:r>
+          <w:rPr>
+            <w:rStyle w:val="Hyperlink"/>
+            <w:rFonts w:ascii="Aptos" w:hAnsi="Aptos"/>
+            <w:sz w:val="24"/>
+            <w:szCs w:val="24"/>
+          </w:rPr>
+          <w:t xml:space="preserve"> Product</w:t>
         </w:r>
       </w:hyperlink>
     </w:p>
@@ -429,7 +512,7 @@
             <w:sz w:val="24"/>
             <w:szCs w:val="24"/>
           </w:rPr>
-          <w:t>Recyclable and Low Fat Product</w:t>
+          <w:t>Find Customer Referee</w:t>
         </w:r>
       </w:hyperlink>
     </w:p>
@@ -456,7 +539,7 @@
             <w:sz w:val="24"/>
             <w:szCs w:val="24"/>
           </w:rPr>
-          <w:t>Find Customer Referee</w:t>
+          <w:t>Big Countries</w:t>
         </w:r>
       </w:hyperlink>
     </w:p>
@@ -483,7 +566,7 @@
             <w:sz w:val="24"/>
             <w:szCs w:val="24"/>
           </w:rPr>
-          <w:t>Big Countries</w:t>
+          <w:t>Article Views 1</w:t>
         </w:r>
       </w:hyperlink>
     </w:p>
@@ -510,7 +593,7 @@
             <w:sz w:val="24"/>
             <w:szCs w:val="24"/>
           </w:rPr>
-          <w:t>Article Views 1</w:t>
+          <w:t>User activity for the past 30 days 1</w:t>
         </w:r>
       </w:hyperlink>
     </w:p>

</xml_diff>

<commit_message>
leetcode problem - Average Time Processed Per Machine
</commit_message>
<xml_diff>
--- a/leetcode/leetcode_problems.docx
+++ b/leetcode/leetcode_problems.docx
@@ -16,69 +16,6 @@
           <w:szCs w:val="24"/>
         </w:rPr>
       </w:pPr>
-      <w:r>
-        <w:fldChar w:fldCharType="begin"/>
-      </w:r>
-      <w:r>
-        <w:instrText>HYPERLINK "https://leetcode.com/problems/replace-employee-id-with-the-unique-identifier/description/?envType=study-plan-v2&amp;envId=top-sql-50"</w:instrText>
-      </w:r>
-      <w:r>
-        <w:fldChar w:fldCharType="separate"/>
-      </w:r>
-      <w:r>
-        <w:rPr>
-          <w:rStyle w:val="Hyperlink"/>
-          <w:rFonts w:ascii="Aptos" w:hAnsi="Aptos"/>
-          <w:sz w:val="24"/>
-          <w:szCs w:val="24"/>
-        </w:rPr>
-        <w:t xml:space="preserve">Replace Employee ID With </w:t>
-      </w:r>
-      <w:proofErr w:type="gramStart"/>
-      <w:r>
-        <w:rPr>
-          <w:rStyle w:val="Hyperlink"/>
-          <w:rFonts w:ascii="Aptos" w:hAnsi="Aptos"/>
-          <w:sz w:val="24"/>
-          <w:szCs w:val="24"/>
-        </w:rPr>
-        <w:t>The</w:t>
-      </w:r>
-      <w:proofErr w:type="gramEnd"/>
-      <w:r>
-        <w:rPr>
-          <w:rStyle w:val="Hyperlink"/>
-          <w:rFonts w:ascii="Aptos" w:hAnsi="Aptos"/>
-          <w:sz w:val="24"/>
-          <w:szCs w:val="24"/>
-        </w:rPr>
-        <w:t xml:space="preserve"> Unique Identifier</w:t>
-      </w:r>
-      <w:r>
-        <w:rPr>
-          <w:rStyle w:val="Hyperlink"/>
-          <w:rFonts w:ascii="Aptos" w:hAnsi="Aptos"/>
-          <w:sz w:val="24"/>
-          <w:szCs w:val="24"/>
-        </w:rPr>
-        <w:fldChar w:fldCharType="end"/>
-      </w:r>
-    </w:p>
-    <w:p>
-      <w:pPr>
-        <w:pStyle w:val="ListParagraph"/>
-        <w:numPr>
-          <w:ilvl w:val="0"/>
-          <w:numId w:val="1"/>
-        </w:numPr>
-        <w:spacing w:line="480" w:lineRule="auto"/>
-        <w:rPr>
-          <w:rStyle w:val="Hyperlink"/>
-          <w:rFonts w:ascii="Aptos" w:hAnsi="Aptos"/>
-          <w:sz w:val="24"/>
-          <w:szCs w:val="24"/>
-        </w:rPr>
-      </w:pPr>
       <w:hyperlink r:id="rId5" w:history="1">
         <w:r>
           <w:rPr>
@@ -87,6 +24,33 @@
             <w:sz w:val="24"/>
             <w:szCs w:val="24"/>
           </w:rPr>
+          <w:t>Replace Employee ID With The Unique Identifier</w:t>
+        </w:r>
+      </w:hyperlink>
+    </w:p>
+    <w:p>
+      <w:pPr>
+        <w:pStyle w:val="ListParagraph"/>
+        <w:numPr>
+          <w:ilvl w:val="0"/>
+          <w:numId w:val="1"/>
+        </w:numPr>
+        <w:spacing w:line="480" w:lineRule="auto"/>
+        <w:rPr>
+          <w:rStyle w:val="Hyperlink"/>
+          <w:rFonts w:ascii="Aptos" w:hAnsi="Aptos"/>
+          <w:sz w:val="24"/>
+          <w:szCs w:val="24"/>
+        </w:rPr>
+      </w:pPr>
+      <w:hyperlink r:id="rId6" w:history="1">
+        <w:r>
+          <w:rPr>
+            <w:rStyle w:val="Hyperlink"/>
+            <w:rFonts w:ascii="Aptos" w:hAnsi="Aptos"/>
+            <w:sz w:val="24"/>
+            <w:szCs w:val="24"/>
+          </w:rPr>
           <w:t>Product Sales Analysis I</w:t>
         </w:r>
       </w:hyperlink>
@@ -106,7 +70,7 @@
           <w:szCs w:val="24"/>
         </w:rPr>
       </w:pPr>
-      <w:hyperlink r:id="rId6" w:history="1">
+      <w:hyperlink r:id="rId7" w:history="1">
         <w:r>
           <w:rPr>
             <w:rStyle w:val="Hyperlink"/>
@@ -133,7 +97,7 @@
           <w:szCs w:val="24"/>
         </w:rPr>
       </w:pPr>
-      <w:hyperlink r:id="rId7" w:history="1">
+      <w:hyperlink r:id="rId8" w:history="1">
         <w:r>
           <w:rPr>
             <w:rStyle w:val="Hyperlink"/>
@@ -160,7 +124,7 @@
           <w:szCs w:val="24"/>
         </w:rPr>
       </w:pPr>
-      <w:hyperlink r:id="rId8" w:history="1">
+      <w:hyperlink r:id="rId9" w:history="1">
         <w:r>
           <w:rPr>
             <w:rStyle w:val="Hyperlink"/>
@@ -187,7 +151,7 @@
           <w:szCs w:val="24"/>
         </w:rPr>
       </w:pPr>
-      <w:hyperlink r:id="rId9" w:history="1">
+      <w:hyperlink r:id="rId10" w:history="1">
         <w:r>
           <w:rPr>
             <w:rStyle w:val="Hyperlink"/>
@@ -214,7 +178,7 @@
           <w:szCs w:val="24"/>
         </w:rPr>
       </w:pPr>
-      <w:hyperlink r:id="rId10" w:history="1">
+      <w:hyperlink r:id="rId11" w:history="1">
         <w:r>
           <w:rPr>
             <w:rStyle w:val="Hyperlink"/>
@@ -241,7 +205,7 @@
           <w:szCs w:val="24"/>
         </w:rPr>
       </w:pPr>
-      <w:hyperlink r:id="rId11" w:history="1">
+      <w:hyperlink r:id="rId12" w:history="1">
         <w:r>
           <w:rPr>
             <w:rStyle w:val="Hyperlink"/>
@@ -268,7 +232,7 @@
           <w:szCs w:val="24"/>
         </w:rPr>
       </w:pPr>
-      <w:hyperlink r:id="rId12" w:history="1">
+      <w:hyperlink r:id="rId13" w:history="1">
         <w:r>
           <w:rPr>
             <w:rStyle w:val="Hyperlink"/>
@@ -295,7 +259,7 @@
           <w:szCs w:val="24"/>
         </w:rPr>
       </w:pPr>
-      <w:hyperlink r:id="rId13" w:history="1">
+      <w:hyperlink r:id="rId14" w:history="1">
         <w:r>
           <w:rPr>
             <w:rStyle w:val="Hyperlink"/>
@@ -322,7 +286,7 @@
           <w:szCs w:val="24"/>
         </w:rPr>
       </w:pPr>
-      <w:hyperlink r:id="rId14" w:history="1">
+      <w:hyperlink r:id="rId15" w:history="1">
         <w:r>
           <w:rPr>
             <w:rStyle w:val="Hyperlink"/>
@@ -349,7 +313,7 @@
           <w:szCs w:val="24"/>
         </w:rPr>
       </w:pPr>
-      <w:hyperlink r:id="rId15" w:history="1">
+      <w:hyperlink r:id="rId16" w:history="1">
         <w:r>
           <w:rPr>
             <w:rStyle w:val="Hyperlink"/>
@@ -376,7 +340,7 @@
           <w:szCs w:val="24"/>
         </w:rPr>
       </w:pPr>
-      <w:hyperlink r:id="rId16" w:history="1">
+      <w:hyperlink r:id="rId17" w:history="1">
         <w:r>
           <w:rPr>
             <w:rStyle w:val="Hyperlink"/>
@@ -403,7 +367,7 @@
           <w:szCs w:val="24"/>
         </w:rPr>
       </w:pPr>
-      <w:hyperlink r:id="rId17" w:history="1">
+      <w:hyperlink r:id="rId18" w:history="1">
         <w:r>
           <w:rPr>
             <w:rStyle w:val="Hyperlink"/>
@@ -430,7 +394,7 @@
           <w:szCs w:val="24"/>
         </w:rPr>
       </w:pPr>
-      <w:hyperlink r:id="rId18" w:history="1">
+      <w:hyperlink r:id="rId19" w:history="1">
         <w:r>
           <w:rPr>
             <w:rStyle w:val="Hyperlink"/>
@@ -457,53 +421,6 @@
           <w:szCs w:val="24"/>
         </w:rPr>
       </w:pPr>
-      <w:hyperlink r:id="rId19" w:history="1">
-        <w:r>
-          <w:rPr>
-            <w:rStyle w:val="Hyperlink"/>
-            <w:rFonts w:ascii="Aptos" w:hAnsi="Aptos"/>
-            <w:sz w:val="24"/>
-            <w:szCs w:val="24"/>
-          </w:rPr>
-          <w:t xml:space="preserve">Recyclable and </w:t>
-        </w:r>
-        <w:proofErr w:type="gramStart"/>
-        <w:r>
-          <w:rPr>
-            <w:rStyle w:val="Hyperlink"/>
-            <w:rFonts w:ascii="Aptos" w:hAnsi="Aptos"/>
-            <w:sz w:val="24"/>
-            <w:szCs w:val="24"/>
-          </w:rPr>
-          <w:t>Low Fat</w:t>
-        </w:r>
-        <w:proofErr w:type="gramEnd"/>
-        <w:r>
-          <w:rPr>
-            <w:rStyle w:val="Hyperlink"/>
-            <w:rFonts w:ascii="Aptos" w:hAnsi="Aptos"/>
-            <w:sz w:val="24"/>
-            <w:szCs w:val="24"/>
-          </w:rPr>
-          <w:t xml:space="preserve"> Product</w:t>
-        </w:r>
-      </w:hyperlink>
-    </w:p>
-    <w:p>
-      <w:pPr>
-        <w:pStyle w:val="ListParagraph"/>
-        <w:numPr>
-          <w:ilvl w:val="0"/>
-          <w:numId w:val="1"/>
-        </w:numPr>
-        <w:spacing w:line="480" w:lineRule="auto"/>
-        <w:rPr>
-          <w:rStyle w:val="Hyperlink"/>
-          <w:rFonts w:ascii="Aptos" w:hAnsi="Aptos"/>
-          <w:sz w:val="24"/>
-          <w:szCs w:val="24"/>
-        </w:rPr>
-      </w:pPr>
       <w:hyperlink r:id="rId20" w:history="1">
         <w:r>
           <w:rPr>
@@ -512,6 +429,33 @@
             <w:sz w:val="24"/>
             <w:szCs w:val="24"/>
           </w:rPr>
+          <w:t>Recyclable and Low Fat Product</w:t>
+        </w:r>
+      </w:hyperlink>
+    </w:p>
+    <w:p>
+      <w:pPr>
+        <w:pStyle w:val="ListParagraph"/>
+        <w:numPr>
+          <w:ilvl w:val="0"/>
+          <w:numId w:val="1"/>
+        </w:numPr>
+        <w:spacing w:line="480" w:lineRule="auto"/>
+        <w:rPr>
+          <w:rStyle w:val="Hyperlink"/>
+          <w:rFonts w:ascii="Aptos" w:hAnsi="Aptos"/>
+          <w:sz w:val="24"/>
+          <w:szCs w:val="24"/>
+        </w:rPr>
+      </w:pPr>
+      <w:hyperlink r:id="rId21" w:history="1">
+        <w:r>
+          <w:rPr>
+            <w:rStyle w:val="Hyperlink"/>
+            <w:rFonts w:ascii="Aptos" w:hAnsi="Aptos"/>
+            <w:sz w:val="24"/>
+            <w:szCs w:val="24"/>
+          </w:rPr>
           <w:t>Find Customer Referee</w:t>
         </w:r>
       </w:hyperlink>
@@ -531,7 +475,7 @@
           <w:szCs w:val="24"/>
         </w:rPr>
       </w:pPr>
-      <w:hyperlink r:id="rId21" w:history="1">
+      <w:hyperlink r:id="rId22" w:history="1">
         <w:r>
           <w:rPr>
             <w:rStyle w:val="Hyperlink"/>
@@ -558,7 +502,7 @@
           <w:szCs w:val="24"/>
         </w:rPr>
       </w:pPr>
-      <w:hyperlink r:id="rId22" w:history="1">
+      <w:hyperlink r:id="rId23" w:history="1">
         <w:r>
           <w:rPr>
             <w:rStyle w:val="Hyperlink"/>
@@ -585,7 +529,7 @@
           <w:szCs w:val="24"/>
         </w:rPr>
       </w:pPr>
-      <w:hyperlink r:id="rId23" w:history="1">
+      <w:hyperlink r:id="rId24" w:history="1">
         <w:r>
           <w:rPr>
             <w:rStyle w:val="Hyperlink"/>
@@ -594,6 +538,33 @@
             <w:szCs w:val="24"/>
           </w:rPr>
           <w:t>User activity for the past 30 days 1</w:t>
+        </w:r>
+      </w:hyperlink>
+    </w:p>
+    <w:p>
+      <w:pPr>
+        <w:pStyle w:val="ListParagraph"/>
+        <w:numPr>
+          <w:ilvl w:val="0"/>
+          <w:numId w:val="1"/>
+        </w:numPr>
+        <w:spacing w:line="480" w:lineRule="auto"/>
+        <w:rPr>
+          <w:rStyle w:val="Hyperlink"/>
+          <w:rFonts w:ascii="Aptos" w:hAnsi="Aptos"/>
+          <w:sz w:val="24"/>
+          <w:szCs w:val="24"/>
+        </w:rPr>
+      </w:pPr>
+      <w:hyperlink r:id="rId25" w:history="1">
+        <w:r>
+          <w:rPr>
+            <w:rStyle w:val="Hyperlink"/>
+            <w:rFonts w:ascii="Aptos" w:hAnsi="Aptos"/>
+            <w:sz w:val="24"/>
+            <w:szCs w:val="24"/>
+          </w:rPr>
+          <w:t>Average Time Processed Per Machine</w:t>
         </w:r>
       </w:hyperlink>
     </w:p>

</xml_diff>

<commit_message>
leetcode problem - Game Play Analysis 1
</commit_message>
<xml_diff>
--- a/leetcode/leetcode_problems.docx
+++ b/leetcode/leetcode_problems.docx
@@ -565,6 +565,33 @@
             <w:szCs w:val="24"/>
           </w:rPr>
           <w:t>Average Time Processed Per Machine</w:t>
+        </w:r>
+      </w:hyperlink>
+    </w:p>
+    <w:p>
+      <w:pPr>
+        <w:pStyle w:val="ListParagraph"/>
+        <w:numPr>
+          <w:ilvl w:val="0"/>
+          <w:numId w:val="1"/>
+        </w:numPr>
+        <w:spacing w:line="480" w:lineRule="auto"/>
+        <w:rPr>
+          <w:rStyle w:val="Hyperlink"/>
+          <w:rFonts w:ascii="Aptos" w:hAnsi="Aptos"/>
+          <w:sz w:val="24"/>
+          <w:szCs w:val="24"/>
+        </w:rPr>
+      </w:pPr>
+      <w:hyperlink r:id="rId26" w:history="1">
+        <w:r>
+          <w:rPr>
+            <w:rStyle w:val="Hyperlink"/>
+            <w:rFonts w:ascii="Aptos" w:hAnsi="Aptos"/>
+            <w:sz w:val="24"/>
+            <w:szCs w:val="24"/>
+          </w:rPr>
+          <w:t>Game Play Analysis 1</w:t>
         </w:r>
       </w:hyperlink>
     </w:p>

</xml_diff>

<commit_message>
leetcode problem - Biggest Single Number
</commit_message>
<xml_diff>
--- a/leetcode/leetcode_problems.docx
+++ b/leetcode/leetcode_problems.docx
@@ -592,6 +592,33 @@
             <w:szCs w:val="24"/>
           </w:rPr>
           <w:t>Game Play Analysis 1</w:t>
+        </w:r>
+      </w:hyperlink>
+    </w:p>
+    <w:p>
+      <w:pPr>
+        <w:pStyle w:val="ListParagraph"/>
+        <w:numPr>
+          <w:ilvl w:val="0"/>
+          <w:numId w:val="1"/>
+        </w:numPr>
+        <w:spacing w:line="480" w:lineRule="auto"/>
+        <w:rPr>
+          <w:rStyle w:val="Hyperlink"/>
+          <w:rFonts w:ascii="Aptos" w:hAnsi="Aptos"/>
+          <w:sz w:val="24"/>
+          <w:szCs w:val="24"/>
+        </w:rPr>
+      </w:pPr>
+      <w:hyperlink r:id="rId27" w:history="1">
+        <w:r>
+          <w:rPr>
+            <w:rStyle w:val="Hyperlink"/>
+            <w:rFonts w:ascii="Aptos" w:hAnsi="Aptos"/>
+            <w:sz w:val="24"/>
+            <w:szCs w:val="24"/>
+          </w:rPr>
+          <w:t>Biggest Single Number</w:t>
         </w:r>
       </w:hyperlink>
     </w:p>

</xml_diff>

<commit_message>
leetcode problem - Classes More Than 5 Students
</commit_message>
<xml_diff>
--- a/leetcode/leetcode_problems.docx
+++ b/leetcode/leetcode_problems.docx
@@ -619,6 +619,33 @@
             <w:szCs w:val="24"/>
           </w:rPr>
           <w:t>Biggest Single Number</w:t>
+        </w:r>
+      </w:hyperlink>
+    </w:p>
+    <w:p>
+      <w:pPr>
+        <w:pStyle w:val="ListParagraph"/>
+        <w:numPr>
+          <w:ilvl w:val="0"/>
+          <w:numId w:val="1"/>
+        </w:numPr>
+        <w:spacing w:line="480" w:lineRule="auto"/>
+        <w:rPr>
+          <w:rStyle w:val="Hyperlink"/>
+          <w:rFonts w:ascii="Aptos" w:hAnsi="Aptos"/>
+          <w:sz w:val="24"/>
+          <w:szCs w:val="24"/>
+        </w:rPr>
+      </w:pPr>
+      <w:hyperlink r:id="rId28" w:history="1">
+        <w:r>
+          <w:rPr>
+            <w:rStyle w:val="Hyperlink"/>
+            <w:rFonts w:ascii="Aptos" w:hAnsi="Aptos"/>
+            <w:sz w:val="24"/>
+            <w:szCs w:val="24"/>
+          </w:rPr>
+          <w:t>Classes More Than 5 Students</w:t>
         </w:r>
       </w:hyperlink>
     </w:p>

</xml_diff>

<commit_message>
leetcode problem - Find Followers Count
</commit_message>
<xml_diff>
--- a/leetcode/leetcode_problems.docx
+++ b/leetcode/leetcode_problems.docx
@@ -16,6 +16,69 @@
           <w:szCs w:val="24"/>
         </w:rPr>
       </w:pPr>
+      <w:r>
+        <w:fldChar w:fldCharType="begin"/>
+      </w:r>
+      <w:r>
+        <w:instrText>HYPERLINK "https://leetcode.com/problems/replace-employee-id-with-the-unique-identifier/description/?envType=study-plan-v2&amp;envId=top-sql-50"</w:instrText>
+      </w:r>
+      <w:r>
+        <w:fldChar w:fldCharType="separate"/>
+      </w:r>
+      <w:r>
+        <w:rPr>
+          <w:rStyle w:val="Hyperlink"/>
+          <w:rFonts w:ascii="Aptos" w:hAnsi="Aptos"/>
+          <w:sz w:val="24"/>
+          <w:szCs w:val="24"/>
+        </w:rPr>
+        <w:t xml:space="preserve">Replace Employee ID With </w:t>
+      </w:r>
+      <w:proofErr w:type="gramStart"/>
+      <w:r>
+        <w:rPr>
+          <w:rStyle w:val="Hyperlink"/>
+          <w:rFonts w:ascii="Aptos" w:hAnsi="Aptos"/>
+          <w:sz w:val="24"/>
+          <w:szCs w:val="24"/>
+        </w:rPr>
+        <w:t>The</w:t>
+      </w:r>
+      <w:proofErr w:type="gramEnd"/>
+      <w:r>
+        <w:rPr>
+          <w:rStyle w:val="Hyperlink"/>
+          <w:rFonts w:ascii="Aptos" w:hAnsi="Aptos"/>
+          <w:sz w:val="24"/>
+          <w:szCs w:val="24"/>
+        </w:rPr>
+        <w:t xml:space="preserve"> Unique Identifier</w:t>
+      </w:r>
+      <w:r>
+        <w:rPr>
+          <w:rStyle w:val="Hyperlink"/>
+          <w:rFonts w:ascii="Aptos" w:hAnsi="Aptos"/>
+          <w:sz w:val="24"/>
+          <w:szCs w:val="24"/>
+        </w:rPr>
+        <w:fldChar w:fldCharType="end"/>
+      </w:r>
+    </w:p>
+    <w:p>
+      <w:pPr>
+        <w:pStyle w:val="ListParagraph"/>
+        <w:numPr>
+          <w:ilvl w:val="0"/>
+          <w:numId w:val="1"/>
+        </w:numPr>
+        <w:spacing w:line="480" w:lineRule="auto"/>
+        <w:rPr>
+          <w:rStyle w:val="Hyperlink"/>
+          <w:rFonts w:ascii="Aptos" w:hAnsi="Aptos"/>
+          <w:sz w:val="24"/>
+          <w:szCs w:val="24"/>
+        </w:rPr>
+      </w:pPr>
       <w:hyperlink r:id="rId5" w:history="1">
         <w:r>
           <w:rPr>
@@ -24,7 +87,7 @@
             <w:sz w:val="24"/>
             <w:szCs w:val="24"/>
           </w:rPr>
-          <w:t>Replace Employee ID With The Unique Identifier</w:t>
+          <w:t>Product Sales Analysis I</w:t>
         </w:r>
       </w:hyperlink>
     </w:p>
@@ -51,7 +114,7 @@
             <w:sz w:val="24"/>
             <w:szCs w:val="24"/>
           </w:rPr>
-          <w:t>Product Sales Analysis I</w:t>
+          <w:t>Invalid Tweets</w:t>
         </w:r>
       </w:hyperlink>
     </w:p>
@@ -78,7 +141,7 @@
             <w:sz w:val="24"/>
             <w:szCs w:val="24"/>
           </w:rPr>
-          <w:t>Invalid Tweets</w:t>
+          <w:t>Customer Who Visited but Did Not Make Any Transactions</w:t>
         </w:r>
       </w:hyperlink>
     </w:p>
@@ -105,7 +168,7 @@
             <w:sz w:val="24"/>
             <w:szCs w:val="24"/>
           </w:rPr>
-          <w:t>Customer Who Visited but Did Not Make Any Transactions</w:t>
+          <w:t>Rising Temperature</w:t>
         </w:r>
       </w:hyperlink>
     </w:p>
@@ -132,7 +195,7 @@
             <w:sz w:val="24"/>
             <w:szCs w:val="24"/>
           </w:rPr>
-          <w:t>Rising Temperature</w:t>
+          <w:t>Not Boring Movies</w:t>
         </w:r>
       </w:hyperlink>
     </w:p>
@@ -159,7 +222,7 @@
             <w:sz w:val="24"/>
             <w:szCs w:val="24"/>
           </w:rPr>
-          <w:t>Not Boring Movies</w:t>
+          <w:t>Average Selling Price</w:t>
         </w:r>
       </w:hyperlink>
     </w:p>
@@ -186,7 +249,7 @@
             <w:sz w:val="24"/>
             <w:szCs w:val="24"/>
           </w:rPr>
-          <w:t>Average Selling Price</w:t>
+          <w:t>Number of unique subjects taught by each teacher</w:t>
         </w:r>
       </w:hyperlink>
     </w:p>
@@ -213,7 +276,7 @@
             <w:sz w:val="24"/>
             <w:szCs w:val="24"/>
           </w:rPr>
-          <w:t>Number of unique subjects taught by each teacher</w:t>
+          <w:t>Project Employees 1</w:t>
         </w:r>
       </w:hyperlink>
     </w:p>
@@ -240,7 +303,7 @@
             <w:sz w:val="24"/>
             <w:szCs w:val="24"/>
           </w:rPr>
-          <w:t>Project Employees 1</w:t>
+          <w:t>Employees Whose Manager Left the Company</w:t>
         </w:r>
       </w:hyperlink>
     </w:p>
@@ -267,7 +330,7 @@
             <w:sz w:val="24"/>
             <w:szCs w:val="24"/>
           </w:rPr>
-          <w:t>Employees Whose Manager Left the Company</w:t>
+          <w:t>Students and Examinations</w:t>
         </w:r>
       </w:hyperlink>
     </w:p>
@@ -294,7 +357,7 @@
             <w:sz w:val="24"/>
             <w:szCs w:val="24"/>
           </w:rPr>
-          <w:t>Students and Examinations</w:t>
+          <w:t>Employee Bonus</w:t>
         </w:r>
       </w:hyperlink>
     </w:p>
@@ -321,7 +384,7 @@
             <w:sz w:val="24"/>
             <w:szCs w:val="24"/>
           </w:rPr>
-          <w:t>Employee Bonus</w:t>
+          <w:t>Percentage of Users attended a contest</w:t>
         </w:r>
       </w:hyperlink>
     </w:p>
@@ -348,7 +411,7 @@
             <w:sz w:val="24"/>
             <w:szCs w:val="24"/>
           </w:rPr>
-          <w:t>Percentage of Users attended a contest</w:t>
+          <w:t>Monthly Transactions 1</w:t>
         </w:r>
       </w:hyperlink>
     </w:p>
@@ -375,7 +438,7 @@
             <w:sz w:val="24"/>
             <w:szCs w:val="24"/>
           </w:rPr>
-          <w:t>Monthly Transactions 1</w:t>
+          <w:t>Queries Quality and Percentage</w:t>
         </w:r>
       </w:hyperlink>
     </w:p>
@@ -402,7 +465,27 @@
             <w:sz w:val="24"/>
             <w:szCs w:val="24"/>
           </w:rPr>
-          <w:t>Queries Quality and Percentage</w:t>
+          <w:t xml:space="preserve">Recyclable and </w:t>
+        </w:r>
+        <w:proofErr w:type="gramStart"/>
+        <w:r>
+          <w:rPr>
+            <w:rStyle w:val="Hyperlink"/>
+            <w:rFonts w:ascii="Aptos" w:hAnsi="Aptos"/>
+            <w:sz w:val="24"/>
+            <w:szCs w:val="24"/>
+          </w:rPr>
+          <w:t>Low Fat</w:t>
+        </w:r>
+        <w:proofErr w:type="gramEnd"/>
+        <w:r>
+          <w:rPr>
+            <w:rStyle w:val="Hyperlink"/>
+            <w:rFonts w:ascii="Aptos" w:hAnsi="Aptos"/>
+            <w:sz w:val="24"/>
+            <w:szCs w:val="24"/>
+          </w:rPr>
+          <w:t xml:space="preserve"> Product</w:t>
         </w:r>
       </w:hyperlink>
     </w:p>
@@ -429,7 +512,7 @@
             <w:sz w:val="24"/>
             <w:szCs w:val="24"/>
           </w:rPr>
-          <w:t>Recyclable and Low Fat Product</w:t>
+          <w:t>Find Customer Referee</w:t>
         </w:r>
       </w:hyperlink>
     </w:p>
@@ -456,7 +539,7 @@
             <w:sz w:val="24"/>
             <w:szCs w:val="24"/>
           </w:rPr>
-          <w:t>Find Customer Referee</w:t>
+          <w:t>Big Countries</w:t>
         </w:r>
       </w:hyperlink>
     </w:p>
@@ -483,7 +566,7 @@
             <w:sz w:val="24"/>
             <w:szCs w:val="24"/>
           </w:rPr>
-          <w:t>Big Countries</w:t>
+          <w:t>Article Views 1</w:t>
         </w:r>
       </w:hyperlink>
     </w:p>
@@ -510,7 +593,7 @@
             <w:sz w:val="24"/>
             <w:szCs w:val="24"/>
           </w:rPr>
-          <w:t>Article Views 1</w:t>
+          <w:t>User activity for the past 30 days 1</w:t>
         </w:r>
       </w:hyperlink>
     </w:p>
@@ -537,7 +620,7 @@
             <w:sz w:val="24"/>
             <w:szCs w:val="24"/>
           </w:rPr>
-          <w:t>User activity for the past 30 days 1</w:t>
+          <w:t>Average Time Processed Per Machine</w:t>
         </w:r>
       </w:hyperlink>
     </w:p>
@@ -564,7 +647,7 @@
             <w:sz w:val="24"/>
             <w:szCs w:val="24"/>
           </w:rPr>
-          <w:t>Average Time Processed Per Machine</w:t>
+          <w:t>Game Play Analysis 1</w:t>
         </w:r>
       </w:hyperlink>
     </w:p>
@@ -591,7 +674,7 @@
             <w:sz w:val="24"/>
             <w:szCs w:val="24"/>
           </w:rPr>
-          <w:t>Game Play Analysis 1</w:t>
+          <w:t>Biggest Single Number</w:t>
         </w:r>
       </w:hyperlink>
     </w:p>
@@ -618,7 +701,7 @@
             <w:sz w:val="24"/>
             <w:szCs w:val="24"/>
           </w:rPr>
-          <w:t>Biggest Single Number</w:t>
+          <w:t>Classes More Than 5 Students</w:t>
         </w:r>
       </w:hyperlink>
     </w:p>
@@ -645,7 +728,7 @@
             <w:sz w:val="24"/>
             <w:szCs w:val="24"/>
           </w:rPr>
-          <w:t>Classes More Than 5 Students</w:t>
+          <w:t>Find Followers Count</w:t>
         </w:r>
       </w:hyperlink>
     </w:p>

</xml_diff>

<commit_message>
leetcode problem - Product Sales Analysis 3
</commit_message>
<xml_diff>
--- a/leetcode/leetcode_problems.docx
+++ b/leetcode/leetcode_problems.docx
@@ -32,27 +32,7 @@
           <w:sz w:val="24"/>
           <w:szCs w:val="24"/>
         </w:rPr>
-        <w:t xml:space="preserve">Replace Employee ID With </w:t>
-      </w:r>
-      <w:proofErr w:type="gramStart"/>
-      <w:r>
-        <w:rPr>
-          <w:rStyle w:val="Hyperlink"/>
-          <w:rFonts w:ascii="Aptos" w:hAnsi="Aptos"/>
-          <w:sz w:val="24"/>
-          <w:szCs w:val="24"/>
-        </w:rPr>
-        <w:t>The</w:t>
-      </w:r>
-      <w:proofErr w:type="gramEnd"/>
-      <w:r>
-        <w:rPr>
-          <w:rStyle w:val="Hyperlink"/>
-          <w:rFonts w:ascii="Aptos" w:hAnsi="Aptos"/>
-          <w:sz w:val="24"/>
-          <w:szCs w:val="24"/>
-        </w:rPr>
-        <w:t xml:space="preserve"> Unique Identifier</w:t>
+        <w:t>Replace Employee ID With The Unique Identifier</w:t>
       </w:r>
       <w:r>
         <w:rPr>
@@ -438,9 +418,29 @@
             <w:sz w:val="24"/>
             <w:szCs w:val="24"/>
           </w:rPr>
-          <w:t>Queries Quality and Percentage</w:t>
-        </w:r>
-      </w:hyperlink>
+          <w:t xml:space="preserve">Queries Quality and </w:t>
+        </w:r>
+        <w:proofErr w:type="spellStart"/>
+        <w:r>
+          <w:rPr>
+            <w:rStyle w:val="Hyperlink"/>
+            <w:rFonts w:ascii="Aptos" w:hAnsi="Aptos"/>
+            <w:sz w:val="24"/>
+            <w:szCs w:val="24"/>
+          </w:rPr>
+          <w:t>Percentage</w:t>
+        </w:r>
+      </w:hyperlink>
+      <w:r>
+        <w:rPr>
+          <w:rStyle w:val="Hyperlink"/>
+          <w:rFonts w:ascii="Aptos" w:hAnsi="Aptos"/>
+          <w:sz w:val="24"/>
+          <w:szCs w:val="24"/>
+        </w:rPr>
+        <w:t>pp</w:t>
+      </w:r>
+      <w:proofErr w:type="spellEnd"/>
     </w:p>
     <w:p>
       <w:pPr>
@@ -465,27 +465,7 @@
             <w:sz w:val="24"/>
             <w:szCs w:val="24"/>
           </w:rPr>
-          <w:t xml:space="preserve">Recyclable and </w:t>
-        </w:r>
-        <w:proofErr w:type="gramStart"/>
-        <w:r>
-          <w:rPr>
-            <w:rStyle w:val="Hyperlink"/>
-            <w:rFonts w:ascii="Aptos" w:hAnsi="Aptos"/>
-            <w:sz w:val="24"/>
-            <w:szCs w:val="24"/>
-          </w:rPr>
-          <w:t>Low Fat</w:t>
-        </w:r>
-        <w:proofErr w:type="gramEnd"/>
-        <w:r>
-          <w:rPr>
-            <w:rStyle w:val="Hyperlink"/>
-            <w:rFonts w:ascii="Aptos" w:hAnsi="Aptos"/>
-            <w:sz w:val="24"/>
-            <w:szCs w:val="24"/>
-          </w:rPr>
-          <w:t xml:space="preserve"> Product</w:t>
+          <w:t>Recyclable and Low Fat Product</w:t>
         </w:r>
       </w:hyperlink>
     </w:p>
@@ -729,6 +709,33 @@
             <w:szCs w:val="24"/>
           </w:rPr>
           <w:t>Find Followers Count</w:t>
+        </w:r>
+      </w:hyperlink>
+    </w:p>
+    <w:p>
+      <w:pPr>
+        <w:pStyle w:val="ListParagraph"/>
+        <w:numPr>
+          <w:ilvl w:val="0"/>
+          <w:numId w:val="1"/>
+        </w:numPr>
+        <w:spacing w:line="480" w:lineRule="auto"/>
+        <w:rPr>
+          <w:rStyle w:val="Hyperlink"/>
+          <w:rFonts w:ascii="Aptos" w:hAnsi="Aptos"/>
+          <w:sz w:val="24"/>
+          <w:szCs w:val="24"/>
+        </w:rPr>
+      </w:pPr>
+      <w:hyperlink r:id="rId29" w:history="1">
+        <w:r>
+          <w:rPr>
+            <w:rStyle w:val="Hyperlink"/>
+            <w:rFonts w:ascii="Aptos" w:hAnsi="Aptos"/>
+            <w:sz w:val="24"/>
+            <w:szCs w:val="24"/>
+          </w:rPr>
+          <w:t>Product Sales Analysis 3</w:t>
         </w:r>
       </w:hyperlink>
     </w:p>

</xml_diff>

<commit_message>
leetcode problem - Customers who bought all products
</commit_message>
<xml_diff>
--- a/leetcode/leetcode_problems.docx
+++ b/leetcode/leetcode_problems.docx
@@ -736,6 +736,33 @@
             <w:szCs w:val="24"/>
           </w:rPr>
           <w:t>Product Sales Analysis 3</w:t>
+        </w:r>
+      </w:hyperlink>
+    </w:p>
+    <w:p>
+      <w:pPr>
+        <w:pStyle w:val="ListParagraph"/>
+        <w:numPr>
+          <w:ilvl w:val="0"/>
+          <w:numId w:val="1"/>
+        </w:numPr>
+        <w:spacing w:line="480" w:lineRule="auto"/>
+        <w:rPr>
+          <w:rStyle w:val="Hyperlink"/>
+          <w:rFonts w:ascii="Aptos" w:hAnsi="Aptos"/>
+          <w:sz w:val="24"/>
+          <w:szCs w:val="24"/>
+        </w:rPr>
+      </w:pPr>
+      <w:hyperlink r:id="rId30" w:history="1">
+        <w:r>
+          <w:rPr>
+            <w:rStyle w:val="Hyperlink"/>
+            <w:rFonts w:ascii="Aptos" w:hAnsi="Aptos"/>
+            <w:sz w:val="24"/>
+            <w:szCs w:val="24"/>
+          </w:rPr>
+          <w:t>Customers who bought all products</w:t>
         </w:r>
       </w:hyperlink>
     </w:p>

</xml_diff>

<commit_message>
leetcode problem - Managers with at Least 5 Direct Reports
</commit_message>
<xml_diff>
--- a/leetcode/leetcode_problems.docx
+++ b/leetcode/leetcode_problems.docx
@@ -763,6 +763,33 @@
             <w:szCs w:val="24"/>
           </w:rPr>
           <w:t>Customers who bought all products</w:t>
+        </w:r>
+      </w:hyperlink>
+    </w:p>
+    <w:p>
+      <w:pPr>
+        <w:pStyle w:val="ListParagraph"/>
+        <w:numPr>
+          <w:ilvl w:val="0"/>
+          <w:numId w:val="1"/>
+        </w:numPr>
+        <w:spacing w:line="480" w:lineRule="auto"/>
+        <w:rPr>
+          <w:rStyle w:val="Hyperlink"/>
+          <w:rFonts w:ascii="Aptos" w:hAnsi="Aptos"/>
+          <w:sz w:val="24"/>
+          <w:szCs w:val="24"/>
+        </w:rPr>
+      </w:pPr>
+      <w:hyperlink r:id="rId31" w:history="1">
+        <w:r>
+          <w:rPr>
+            <w:rStyle w:val="Hyperlink"/>
+            <w:rFonts w:ascii="Aptos" w:hAnsi="Aptos"/>
+            <w:sz w:val="24"/>
+            <w:szCs w:val="24"/>
+          </w:rPr>
+          <w:t>Managers with at Least 5 Direct Reports</w:t>
         </w:r>
       </w:hyperlink>
     </w:p>

</xml_diff>

<commit_message>
leetcode problem - The Number of Employees Which Report to Each Employee
</commit_message>
<xml_diff>
--- a/leetcode/leetcode_problems.docx
+++ b/leetcode/leetcode_problems.docx
@@ -32,7 +32,27 @@
           <w:sz w:val="24"/>
           <w:szCs w:val="24"/>
         </w:rPr>
-        <w:t>Replace Employee ID With The Unique Identifier</w:t>
+        <w:t xml:space="preserve">Replace Employee ID With </w:t>
+      </w:r>
+      <w:proofErr w:type="gramStart"/>
+      <w:r>
+        <w:rPr>
+          <w:rStyle w:val="Hyperlink"/>
+          <w:rFonts w:ascii="Aptos" w:hAnsi="Aptos"/>
+          <w:sz w:val="24"/>
+          <w:szCs w:val="24"/>
+        </w:rPr>
+        <w:t>The</w:t>
+      </w:r>
+      <w:proofErr w:type="gramEnd"/>
+      <w:r>
+        <w:rPr>
+          <w:rStyle w:val="Hyperlink"/>
+          <w:rFonts w:ascii="Aptos" w:hAnsi="Aptos"/>
+          <w:sz w:val="24"/>
+          <w:szCs w:val="24"/>
+        </w:rPr>
+        <w:t xml:space="preserve"> Unique Identifier</w:t>
       </w:r>
       <w:r>
         <w:rPr>
@@ -465,7 +485,27 @@
             <w:sz w:val="24"/>
             <w:szCs w:val="24"/>
           </w:rPr>
-          <w:t>Recyclable and Low Fat Product</w:t>
+          <w:t xml:space="preserve">Recyclable and </w:t>
+        </w:r>
+        <w:proofErr w:type="gramStart"/>
+        <w:r>
+          <w:rPr>
+            <w:rStyle w:val="Hyperlink"/>
+            <w:rFonts w:ascii="Aptos" w:hAnsi="Aptos"/>
+            <w:sz w:val="24"/>
+            <w:szCs w:val="24"/>
+          </w:rPr>
+          <w:t>Low Fat</w:t>
+        </w:r>
+        <w:proofErr w:type="gramEnd"/>
+        <w:r>
+          <w:rPr>
+            <w:rStyle w:val="Hyperlink"/>
+            <w:rFonts w:ascii="Aptos" w:hAnsi="Aptos"/>
+            <w:sz w:val="24"/>
+            <w:szCs w:val="24"/>
+          </w:rPr>
+          <w:t xml:space="preserve"> Product</w:t>
         </w:r>
       </w:hyperlink>
     </w:p>
@@ -795,12 +835,86 @@
     </w:p>
     <w:p>
       <w:pPr>
-        <w:rPr>
-          <w:rFonts w:ascii="Aptos" w:hAnsi="Aptos"/>
-          <w:sz w:val="24"/>
-          <w:szCs w:val="24"/>
-        </w:rPr>
-      </w:pPr>
+        <w:pStyle w:val="ListParagraph"/>
+        <w:numPr>
+          <w:ilvl w:val="0"/>
+          <w:numId w:val="1"/>
+        </w:numPr>
+        <w:spacing w:line="480" w:lineRule="auto"/>
+        <w:rPr>
+          <w:rStyle w:val="Hyperlink"/>
+          <w:rFonts w:ascii="Aptos" w:hAnsi="Aptos"/>
+          <w:sz w:val="24"/>
+          <w:szCs w:val="24"/>
+        </w:rPr>
+      </w:pPr>
+      <w:r>
+        <w:rPr>
+          <w:rFonts w:ascii="Aptos" w:hAnsi="Aptos"/>
+          <w:color w:val="0563C1" w:themeColor="hyperlink"/>
+          <w:sz w:val="24"/>
+          <w:szCs w:val="24"/>
+          <w:u w:val="single"/>
+        </w:rPr>
+        <w:fldChar w:fldCharType="begin"/>
+      </w:r>
+      <w:r>
+        <w:rPr>
+          <w:rFonts w:ascii="Aptos" w:hAnsi="Aptos"/>
+          <w:color w:val="0563C1" w:themeColor="hyperlink"/>
+          <w:sz w:val="24"/>
+          <w:szCs w:val="24"/>
+          <w:u w:val="single"/>
+        </w:rPr>
+        <w:instrText>HYPERLINK "https://leetcode.com/problems/the-number-of-employees-which-report-to-each-employee"</w:instrText>
+      </w:r>
+      <w:r>
+        <w:rPr>
+          <w:rFonts w:ascii="Aptos" w:hAnsi="Aptos"/>
+          <w:color w:val="0563C1" w:themeColor="hyperlink"/>
+          <w:sz w:val="24"/>
+          <w:szCs w:val="24"/>
+          <w:u w:val="single"/>
+        </w:rPr>
+      </w:r>
+      <w:r>
+        <w:rPr>
+          <w:rFonts w:ascii="Aptos" w:hAnsi="Aptos"/>
+          <w:color w:val="0563C1" w:themeColor="hyperlink"/>
+          <w:sz w:val="24"/>
+          <w:szCs w:val="24"/>
+          <w:u w:val="single"/>
+        </w:rPr>
+        <w:fldChar w:fldCharType="separate"/>
+      </w:r>
+      <w:r>
+        <w:rPr>
+          <w:rStyle w:val="Hyperlink"/>
+          <w:rFonts w:ascii="Aptos" w:hAnsi="Aptos"/>
+          <w:sz w:val="24"/>
+          <w:szCs w:val="24"/>
+        </w:rPr>
+        <w:t>The Number of Employees Which Report to Each Employee</w:t>
+      </w:r>
+    </w:p>
+    <w:p>
+      <w:pPr>
+        <w:rPr>
+          <w:rFonts w:ascii="Aptos" w:hAnsi="Aptos"/>
+          <w:sz w:val="24"/>
+          <w:szCs w:val="24"/>
+        </w:rPr>
+      </w:pPr>
+      <w:r>
+        <w:rPr>
+          <w:rFonts w:ascii="Aptos" w:hAnsi="Aptos"/>
+          <w:color w:val="0563C1" w:themeColor="hyperlink"/>
+          <w:sz w:val="24"/>
+          <w:szCs w:val="24"/>
+          <w:u w:val="single"/>
+        </w:rPr>
+        <w:fldChar w:fldCharType="end"/>
+      </w:r>
     </w:p>
     <w:sectPr>
       <w:pgSz w:w="11906" w:h="16838"/>
@@ -1331,7 +1445,6 @@
   <w:style w:type="character" w:default="1" w:styleId="DefaultParagraphFont">
     <w:name w:val="Default Paragraph Font"/>
     <w:uiPriority w:val="1"/>
-    <w:semiHidden/>
     <w:unhideWhenUsed/>
   </w:style>
   <w:style w:type="table" w:default="1" w:styleId="TableNormal">

</xml_diff>

<commit_message>
leetcode problem - Primary Department for Each Employee
</commit_message>
<xml_diff>
--- a/leetcode/leetcode_problems.docx
+++ b/leetcode/leetcode_problems.docx
@@ -896,25 +896,61 @@
         </w:rPr>
         <w:t>The Number of Employees Which Report to Each Employee</w:t>
       </w:r>
-    </w:p>
-    <w:p>
-      <w:pPr>
-        <w:rPr>
-          <w:rFonts w:ascii="Aptos" w:hAnsi="Aptos"/>
-          <w:sz w:val="24"/>
-          <w:szCs w:val="24"/>
-        </w:rPr>
-      </w:pPr>
       <w:r>
         <w:rPr>
-          <w:rFonts w:ascii="Aptos" w:hAnsi="Aptos"/>
-          <w:color w:val="0563C1" w:themeColor="hyperlink"/>
-          <w:sz w:val="24"/>
-          <w:szCs w:val="24"/>
-          <w:u w:val="single"/>
-        </w:rPr>
+          <w:rStyle w:val="Hyperlink"/>
+          <w:rFonts w:ascii="Aptos" w:hAnsi="Aptos"/>
+          <w:sz w:val="24"/>
+          <w:szCs w:val="24"/>
+        </w:rPr>
+        <w:t xml:space="preserve">   </w:t>
+      </w:r>
+    </w:p>
+    <w:p>
+      <w:pPr>
+        <w:pStyle w:val="ListParagraph"/>
+        <w:numPr>
+          <w:ilvl w:val="0"/>
+          <w:numId w:val="1"/>
+        </w:numPr>
+        <w:spacing w:line="480" w:lineRule="auto"/>
+        <w:rPr>
+          <w:rStyle w:val="Hyperlink"/>
+          <w:rFonts w:ascii="Aptos" w:hAnsi="Aptos"/>
+          <w:sz w:val="24"/>
+          <w:szCs w:val="24"/>
+        </w:rPr>
+      </w:pPr>
+      <w:r>
         <w:fldChar w:fldCharType="end"/>
       </w:r>
+      <w:hyperlink r:id="rId32" w:history="1">
+        <w:r>
+          <w:rPr>
+            <w:rStyle w:val="Hyperlink"/>
+            <w:rFonts w:ascii="Aptos" w:hAnsi="Aptos"/>
+            <w:sz w:val="24"/>
+            <w:szCs w:val="24"/>
+          </w:rPr>
+          <w:t>Primary Department for Each Employee</w:t>
+        </w:r>
+      </w:hyperlink>
+    </w:p>
+    <w:p>
+      <w:pPr>
+        <w:pStyle w:val="ListParagraph"/>
+        <w:numPr>
+          <w:ilvl w:val="0"/>
+          <w:numId w:val="1"/>
+        </w:numPr>
+        <w:spacing w:line="480" w:lineRule="auto"/>
+        <w:rPr>
+          <w:rStyle w:val="Hyperlink"/>
+          <w:rFonts w:ascii="Aptos" w:hAnsi="Aptos"/>
+          <w:sz w:val="24"/>
+          <w:szCs w:val="24"/>
+        </w:rPr>
+      </w:pPr>
     </w:p>
     <w:sectPr>
       <w:pgSz w:w="11906" w:h="16838"/>
@@ -931,7 +967,7 @@
   <w:abstractNum w:abstractNumId="0" w15:restartNumberingAfterBreak="0">
     <w:nsid w:val="565E189B"/>
     <w:multiLevelType w:val="hybridMultilevel"/>
-    <w:tmpl w:val="40D237AE"/>
+    <w:tmpl w:val="6CCE8200"/>
     <w:lvl w:ilvl="0" w:tplc="0809000F">
       <w:start w:val="1"/>
       <w:numFmt w:val="decimal"/>
@@ -1445,6 +1481,7 @@
   <w:style w:type="character" w:default="1" w:styleId="DefaultParagraphFont">
     <w:name w:val="Default Paragraph Font"/>
     <w:uiPriority w:val="1"/>
+    <w:semiHidden/>
     <w:unhideWhenUsed/>
   </w:style>
   <w:style w:type="table" w:default="1" w:styleId="TableNormal">
@@ -1514,6 +1551,18 @@
       <w:ind w:left="720"/>
       <w:contextualSpacing/>
     </w:pPr>
+  </w:style>
+  <w:style w:type="character" w:styleId="FollowedHyperlink">
+    <w:name w:val="FollowedHyperlink"/>
+    <w:basedOn w:val="DefaultParagraphFont"/>
+    <w:uiPriority w:val="99"/>
+    <w:semiHidden/>
+    <w:unhideWhenUsed/>
+    <w:rsid w:val="00475890"/>
+    <w:rPr>
+      <w:color w:val="954F72" w:themeColor="followedHyperlink"/>
+      <w:u w:val="single"/>
+    </w:rPr>
   </w:style>
 </w:styles>
 </file>

</xml_diff>

<commit_message>
leetcode problem - Triangle Judgement
</commit_message>
<xml_diff>
--- a/leetcode/leetcode_problems.docx
+++ b/leetcode/leetcode_problems.docx
@@ -32,27 +32,7 @@
           <w:sz w:val="24"/>
           <w:szCs w:val="24"/>
         </w:rPr>
-        <w:t xml:space="preserve">Replace Employee ID With </w:t>
-      </w:r>
-      <w:proofErr w:type="gramStart"/>
-      <w:r>
-        <w:rPr>
-          <w:rStyle w:val="Hyperlink"/>
-          <w:rFonts w:ascii="Aptos" w:hAnsi="Aptos"/>
-          <w:sz w:val="24"/>
-          <w:szCs w:val="24"/>
-        </w:rPr>
-        <w:t>The</w:t>
-      </w:r>
-      <w:proofErr w:type="gramEnd"/>
-      <w:r>
-        <w:rPr>
-          <w:rStyle w:val="Hyperlink"/>
-          <w:rFonts w:ascii="Aptos" w:hAnsi="Aptos"/>
-          <w:sz w:val="24"/>
-          <w:szCs w:val="24"/>
-        </w:rPr>
-        <w:t xml:space="preserve"> Unique Identifier</w:t>
+        <w:t>Replace Employee ID With The Unique Identifier</w:t>
       </w:r>
       <w:r>
         <w:rPr>
@@ -485,27 +465,7 @@
             <w:sz w:val="24"/>
             <w:szCs w:val="24"/>
           </w:rPr>
-          <w:t xml:space="preserve">Recyclable and </w:t>
-        </w:r>
-        <w:proofErr w:type="gramStart"/>
-        <w:r>
-          <w:rPr>
-            <w:rStyle w:val="Hyperlink"/>
-            <w:rFonts w:ascii="Aptos" w:hAnsi="Aptos"/>
-            <w:sz w:val="24"/>
-            <w:szCs w:val="24"/>
-          </w:rPr>
-          <w:t>Low Fat</w:t>
-        </w:r>
-        <w:proofErr w:type="gramEnd"/>
-        <w:r>
-          <w:rPr>
-            <w:rStyle w:val="Hyperlink"/>
-            <w:rFonts w:ascii="Aptos" w:hAnsi="Aptos"/>
-            <w:sz w:val="24"/>
-            <w:szCs w:val="24"/>
-          </w:rPr>
-          <w:t xml:space="preserve"> Product</w:t>
+          <w:t>Recyclable and Low Fat Product</w:t>
         </w:r>
       </w:hyperlink>
     </w:p>
@@ -951,6 +911,17 @@
           <w:szCs w:val="24"/>
         </w:rPr>
       </w:pPr>
+      <w:hyperlink r:id="rId33" w:history="1">
+        <w:r>
+          <w:rPr>
+            <w:rStyle w:val="Hyperlink"/>
+            <w:rFonts w:ascii="Aptos" w:hAnsi="Aptos"/>
+            <w:sz w:val="24"/>
+            <w:szCs w:val="24"/>
+          </w:rPr>
+          <w:t>Triangle Judgement</w:t>
+        </w:r>
+      </w:hyperlink>
     </w:p>
     <w:sectPr>
       <w:pgSz w:w="11906" w:h="16838"/>

</xml_diff>

<commit_message>
leetcode problem - Consecutive Numbers
</commit_message>
<xml_diff>
--- a/leetcode/leetcode_problems.docx
+++ b/leetcode/leetcode_problems.docx
@@ -32,7 +32,27 @@
           <w:sz w:val="24"/>
           <w:szCs w:val="24"/>
         </w:rPr>
-        <w:t>Replace Employee ID With The Unique Identifier</w:t>
+        <w:t xml:space="preserve">Replace Employee ID With </w:t>
+      </w:r>
+      <w:proofErr w:type="gramStart"/>
+      <w:r>
+        <w:rPr>
+          <w:rStyle w:val="Hyperlink"/>
+          <w:rFonts w:ascii="Aptos" w:hAnsi="Aptos"/>
+          <w:sz w:val="24"/>
+          <w:szCs w:val="24"/>
+        </w:rPr>
+        <w:t>The</w:t>
+      </w:r>
+      <w:proofErr w:type="gramEnd"/>
+      <w:r>
+        <w:rPr>
+          <w:rStyle w:val="Hyperlink"/>
+          <w:rFonts w:ascii="Aptos" w:hAnsi="Aptos"/>
+          <w:sz w:val="24"/>
+          <w:szCs w:val="24"/>
+        </w:rPr>
+        <w:t xml:space="preserve"> Unique Identifier</w:t>
       </w:r>
       <w:r>
         <w:rPr>
@@ -465,7 +485,27 @@
             <w:sz w:val="24"/>
             <w:szCs w:val="24"/>
           </w:rPr>
-          <w:t>Recyclable and Low Fat Product</w:t>
+          <w:t xml:space="preserve">Recyclable and </w:t>
+        </w:r>
+        <w:proofErr w:type="gramStart"/>
+        <w:r>
+          <w:rPr>
+            <w:rStyle w:val="Hyperlink"/>
+            <w:rFonts w:ascii="Aptos" w:hAnsi="Aptos"/>
+            <w:sz w:val="24"/>
+            <w:szCs w:val="24"/>
+          </w:rPr>
+          <w:t>Low Fat</w:t>
+        </w:r>
+        <w:proofErr w:type="gramEnd"/>
+        <w:r>
+          <w:rPr>
+            <w:rStyle w:val="Hyperlink"/>
+            <w:rFonts w:ascii="Aptos" w:hAnsi="Aptos"/>
+            <w:sz w:val="24"/>
+            <w:szCs w:val="24"/>
+          </w:rPr>
+          <w:t xml:space="preserve"> Product</w:t>
         </w:r>
       </w:hyperlink>
     </w:p>
@@ -920,6 +960,33 @@
             <w:szCs w:val="24"/>
           </w:rPr>
           <w:t>Triangle Judgement</w:t>
+        </w:r>
+      </w:hyperlink>
+    </w:p>
+    <w:p>
+      <w:pPr>
+        <w:pStyle w:val="ListParagraph"/>
+        <w:numPr>
+          <w:ilvl w:val="0"/>
+          <w:numId w:val="1"/>
+        </w:numPr>
+        <w:spacing w:line="480" w:lineRule="auto"/>
+        <w:rPr>
+          <w:rStyle w:val="Hyperlink"/>
+          <w:rFonts w:ascii="Aptos" w:hAnsi="Aptos"/>
+          <w:sz w:val="24"/>
+          <w:szCs w:val="24"/>
+        </w:rPr>
+      </w:pPr>
+      <w:hyperlink r:id="rId34" w:history="1">
+        <w:r>
+          <w:rPr>
+            <w:rStyle w:val="Hyperlink"/>
+            <w:rFonts w:ascii="Aptos" w:hAnsi="Aptos"/>
+            <w:sz w:val="24"/>
+            <w:szCs w:val="24"/>
+          </w:rPr>
+          <w:t>Consecutive Numbers</w:t>
         </w:r>
       </w:hyperlink>
     </w:p>

</xml_diff>

<commit_message>
leetcode problem Confirmation Rate
Signed-off-by: developersview <pcslg1998@gmail.com>
</commit_message>
<xml_diff>
--- a/leetcode/leetcode_problems.docx
+++ b/leetcode/leetcode_problems.docx
@@ -987,6 +987,33 @@
             <w:szCs w:val="24"/>
           </w:rPr>
           <w:t>Consecutive Numbers</w:t>
+        </w:r>
+      </w:hyperlink>
+    </w:p>
+    <w:p>
+      <w:pPr>
+        <w:pStyle w:val="ListParagraph"/>
+        <w:numPr>
+          <w:ilvl w:val="0"/>
+          <w:numId w:val="1"/>
+        </w:numPr>
+        <w:spacing w:line="480" w:lineRule="auto"/>
+        <w:rPr>
+          <w:rStyle w:val="Hyperlink"/>
+          <w:rFonts w:ascii="Aptos" w:hAnsi="Aptos"/>
+          <w:sz w:val="24"/>
+          <w:szCs w:val="24"/>
+        </w:rPr>
+      </w:pPr>
+      <w:hyperlink r:id="rId35" w:history="1">
+        <w:r>
+          <w:rPr>
+            <w:rStyle w:val="Hyperlink"/>
+            <w:rFonts w:ascii="Aptos" w:hAnsi="Aptos"/>
+            <w:sz w:val="24"/>
+            <w:szCs w:val="24"/>
+          </w:rPr>
+          <w:t>Confirmation Rate</w:t>
         </w:r>
       </w:hyperlink>
     </w:p>
@@ -1519,7 +1546,6 @@
   <w:style w:type="character" w:default="1" w:styleId="DefaultParagraphFont">
     <w:name w:val="Default Paragraph Font"/>
     <w:uiPriority w:val="1"/>
-    <w:semiHidden/>
     <w:unhideWhenUsed/>
   </w:style>
   <w:style w:type="table" w:default="1" w:styleId="TableNormal">

</xml_diff>

<commit_message>
leetcode problem - immediate food delivery
Signed-off-by: developersview <pcslg1998@gmail.com>
</commit_message>
<xml_diff>
--- a/leetcode/leetcode_problems.docx
+++ b/leetcode/leetcode_problems.docx
@@ -32,27 +32,7 @@
           <w:sz w:val="24"/>
           <w:szCs w:val="24"/>
         </w:rPr>
-        <w:t xml:space="preserve">Replace Employee ID With </w:t>
-      </w:r>
-      <w:proofErr w:type="gramStart"/>
-      <w:r>
-        <w:rPr>
-          <w:rStyle w:val="Hyperlink"/>
-          <w:rFonts w:ascii="Aptos" w:hAnsi="Aptos"/>
-          <w:sz w:val="24"/>
-          <w:szCs w:val="24"/>
-        </w:rPr>
-        <w:t>The</w:t>
-      </w:r>
-      <w:proofErr w:type="gramEnd"/>
-      <w:r>
-        <w:rPr>
-          <w:rStyle w:val="Hyperlink"/>
-          <w:rFonts w:ascii="Aptos" w:hAnsi="Aptos"/>
-          <w:sz w:val="24"/>
-          <w:szCs w:val="24"/>
-        </w:rPr>
-        <w:t xml:space="preserve"> Unique Identifier</w:t>
+        <w:t>Replace Employee ID With The Unique Identifier</w:t>
       </w:r>
       <w:r>
         <w:rPr>
@@ -485,27 +465,7 @@
             <w:sz w:val="24"/>
             <w:szCs w:val="24"/>
           </w:rPr>
-          <w:t xml:space="preserve">Recyclable and </w:t>
-        </w:r>
-        <w:proofErr w:type="gramStart"/>
-        <w:r>
-          <w:rPr>
-            <w:rStyle w:val="Hyperlink"/>
-            <w:rFonts w:ascii="Aptos" w:hAnsi="Aptos"/>
-            <w:sz w:val="24"/>
-            <w:szCs w:val="24"/>
-          </w:rPr>
-          <w:t>Low Fat</w:t>
-        </w:r>
-        <w:proofErr w:type="gramEnd"/>
-        <w:r>
-          <w:rPr>
-            <w:rStyle w:val="Hyperlink"/>
-            <w:rFonts w:ascii="Aptos" w:hAnsi="Aptos"/>
-            <w:sz w:val="24"/>
-            <w:szCs w:val="24"/>
-          </w:rPr>
-          <w:t xml:space="preserve"> Product</w:t>
+          <w:t>Recyclable and Low Fat Product</w:t>
         </w:r>
       </w:hyperlink>
     </w:p>
@@ -1014,6 +974,33 @@
             <w:szCs w:val="24"/>
           </w:rPr>
           <w:t>Confirmation Rate</w:t>
+        </w:r>
+      </w:hyperlink>
+    </w:p>
+    <w:p>
+      <w:pPr>
+        <w:pStyle w:val="ListParagraph"/>
+        <w:numPr>
+          <w:ilvl w:val="0"/>
+          <w:numId w:val="1"/>
+        </w:numPr>
+        <w:spacing w:line="480" w:lineRule="auto"/>
+        <w:rPr>
+          <w:rStyle w:val="Hyperlink"/>
+          <w:rFonts w:ascii="Aptos" w:hAnsi="Aptos"/>
+          <w:sz w:val="24"/>
+          <w:szCs w:val="24"/>
+        </w:rPr>
+      </w:pPr>
+      <w:hyperlink r:id="rId36" w:history="1">
+        <w:r>
+          <w:rPr>
+            <w:rStyle w:val="Hyperlink"/>
+            <w:rFonts w:ascii="Aptos" w:hAnsi="Aptos"/>
+            <w:sz w:val="24"/>
+            <w:szCs w:val="24"/>
+          </w:rPr>
+          <w:t>Immediate Food Delivery</w:t>
         </w:r>
       </w:hyperlink>
     </w:p>
@@ -1546,6 +1533,7 @@
   <w:style w:type="character" w:default="1" w:styleId="DefaultParagraphFont">
     <w:name w:val="Default Paragraph Font"/>
     <w:uiPriority w:val="1"/>
+    <w:semiHidden/>
     <w:unhideWhenUsed/>
   </w:style>
   <w:style w:type="table" w:default="1" w:styleId="TableNormal">

</xml_diff>

<commit_message>
leetcode sql - exchange seats
</commit_message>
<xml_diff>
--- a/leetcode/leetcode_problems.docx
+++ b/leetcode/leetcode_problems.docx
@@ -32,7 +32,27 @@
           <w:sz w:val="24"/>
           <w:szCs w:val="24"/>
         </w:rPr>
-        <w:t>Replace Employee ID With The Unique Identifier</w:t>
+        <w:t xml:space="preserve">Replace Employee ID With </w:t>
+      </w:r>
+      <w:proofErr w:type="gramStart"/>
+      <w:r>
+        <w:rPr>
+          <w:rStyle w:val="Hyperlink"/>
+          <w:rFonts w:ascii="Aptos" w:hAnsi="Aptos"/>
+          <w:sz w:val="24"/>
+          <w:szCs w:val="24"/>
+        </w:rPr>
+        <w:t>The</w:t>
+      </w:r>
+      <w:proofErr w:type="gramEnd"/>
+      <w:r>
+        <w:rPr>
+          <w:rStyle w:val="Hyperlink"/>
+          <w:rFonts w:ascii="Aptos" w:hAnsi="Aptos"/>
+          <w:sz w:val="24"/>
+          <w:szCs w:val="24"/>
+        </w:rPr>
+        <w:t xml:space="preserve"> Unique Identifier</w:t>
       </w:r>
       <w:r>
         <w:rPr>
@@ -465,7 +485,27 @@
             <w:sz w:val="24"/>
             <w:szCs w:val="24"/>
           </w:rPr>
-          <w:t>Recyclable and Low Fat Product</w:t>
+          <w:t xml:space="preserve">Recyclable and </w:t>
+        </w:r>
+        <w:proofErr w:type="gramStart"/>
+        <w:r>
+          <w:rPr>
+            <w:rStyle w:val="Hyperlink"/>
+            <w:rFonts w:ascii="Aptos" w:hAnsi="Aptos"/>
+            <w:sz w:val="24"/>
+            <w:szCs w:val="24"/>
+          </w:rPr>
+          <w:t>Low Fat</w:t>
+        </w:r>
+        <w:proofErr w:type="gramEnd"/>
+        <w:r>
+          <w:rPr>
+            <w:rStyle w:val="Hyperlink"/>
+            <w:rFonts w:ascii="Aptos" w:hAnsi="Aptos"/>
+            <w:sz w:val="24"/>
+            <w:szCs w:val="24"/>
+          </w:rPr>
+          <w:t xml:space="preserve"> Product</w:t>
         </w:r>
       </w:hyperlink>
     </w:p>
@@ -1001,6 +1041,33 @@
             <w:szCs w:val="24"/>
           </w:rPr>
           <w:t>Immediate Food Delivery</w:t>
+        </w:r>
+      </w:hyperlink>
+    </w:p>
+    <w:p>
+      <w:pPr>
+        <w:pStyle w:val="ListParagraph"/>
+        <w:numPr>
+          <w:ilvl w:val="0"/>
+          <w:numId w:val="1"/>
+        </w:numPr>
+        <w:spacing w:line="480" w:lineRule="auto"/>
+        <w:rPr>
+          <w:rStyle w:val="Hyperlink"/>
+          <w:rFonts w:ascii="Aptos" w:hAnsi="Aptos"/>
+          <w:sz w:val="24"/>
+          <w:szCs w:val="24"/>
+        </w:rPr>
+      </w:pPr>
+      <w:hyperlink r:id="rId37" w:history="1">
+        <w:r>
+          <w:rPr>
+            <w:rStyle w:val="Hyperlink"/>
+            <w:rFonts w:ascii="Aptos" w:hAnsi="Aptos"/>
+            <w:sz w:val="24"/>
+            <w:szCs w:val="24"/>
+          </w:rPr>
+          <w:t>Exchange Seats</w:t>
         </w:r>
       </w:hyperlink>
     </w:p>

</xml_diff>